<commit_message>
Final Verion 1.0 of Studie
Marc made all changes, really
</commit_message>
<xml_diff>
--- a/doc/HE5-gibb_02_studie.docx
+++ b/doc/HE5-gibb_02_studie.docx
@@ -108,28 +108,12 @@
                 <w:lang w:val="de-CH"/>
               </w:rPr>
             </w:pPr>
-            <w:proofErr w:type="spellStart"/>
-            <w:r>
-              <w:rPr>
-                <w:lang w:val="de-CH"/>
-              </w:rPr>
-              <w:t>Agash</w:t>
-            </w:r>
-            <w:proofErr w:type="spellEnd"/>
-            <w:r>
-              <w:rPr>
-                <w:lang w:val="de-CH"/>
-              </w:rPr>
-              <w:t xml:space="preserve"> </w:t>
-            </w:r>
-            <w:proofErr w:type="spellStart"/>
-            <w:r>
-              <w:rPr>
-                <w:lang w:val="de-CH"/>
-              </w:rPr>
-              <w:t>Thamotharampillai</w:t>
-            </w:r>
-            <w:proofErr w:type="spellEnd"/>
+            <w:r>
+              <w:rPr>
+                <w:lang w:val="de-CH"/>
+              </w:rPr>
+              <w:t>Agash Thamotharampillai</w:t>
+            </w:r>
           </w:p>
         </w:tc>
       </w:tr>
@@ -166,28 +150,12 @@
                 <w:lang w:val="de-CH"/>
               </w:rPr>
             </w:pPr>
-            <w:proofErr w:type="spellStart"/>
-            <w:r>
-              <w:rPr>
-                <w:lang w:val="de-CH"/>
-              </w:rPr>
-              <w:t>Agash</w:t>
-            </w:r>
-            <w:proofErr w:type="spellEnd"/>
-            <w:r>
-              <w:rPr>
-                <w:lang w:val="de-CH"/>
-              </w:rPr>
-              <w:t xml:space="preserve"> </w:t>
-            </w:r>
-            <w:proofErr w:type="spellStart"/>
-            <w:r>
-              <w:rPr>
-                <w:lang w:val="de-CH"/>
-              </w:rPr>
-              <w:t>Thamotharampillai</w:t>
-            </w:r>
-            <w:proofErr w:type="spellEnd"/>
+            <w:r>
+              <w:rPr>
+                <w:lang w:val="de-CH"/>
+              </w:rPr>
+              <w:t>Agash Thamotharampillai</w:t>
+            </w:r>
           </w:p>
         </w:tc>
       </w:tr>
@@ -499,33 +467,11 @@
                 <w:lang w:val="de-CH"/>
               </w:rPr>
             </w:pPr>
-            <w:proofErr w:type="spellStart"/>
-            <w:r>
-              <w:rPr>
-                <w:lang w:val="de-CH"/>
-              </w:rPr>
-              <w:t>Agash</w:t>
-            </w:r>
-            <w:proofErr w:type="spellEnd"/>
-            <w:r>
-              <w:rPr>
-                <w:lang w:val="de-CH"/>
-              </w:rPr>
-              <w:t xml:space="preserve"> </w:t>
-            </w:r>
-            <w:proofErr w:type="spellStart"/>
-            <w:r>
-              <w:rPr>
-                <w:lang w:val="de-CH"/>
-              </w:rPr>
-              <w:t>Thamo</w:t>
-            </w:r>
-            <w:proofErr w:type="spellEnd"/>
-            <w:r>
-              <w:rPr>
-                <w:lang w:val="de-CH"/>
-              </w:rPr>
-              <w:t>.</w:t>
+            <w:r>
+              <w:rPr>
+                <w:lang w:val="de-CH"/>
+              </w:rPr>
+              <w:t>Agash Thamo.</w:t>
             </w:r>
           </w:p>
         </w:tc>
@@ -1881,14 +1827,12 @@
                 <w:lang w:val="de-CH"/>
               </w:rPr>
             </w:pPr>
-            <w:proofErr w:type="spellStart"/>
             <w:r>
               <w:rPr>
                 <w:lang w:val="de-CH"/>
               </w:rPr>
               <w:t>Nr</w:t>
             </w:r>
-            <w:proofErr w:type="spellEnd"/>
           </w:p>
         </w:tc>
         <w:tc>
@@ -2263,14 +2207,7 @@
               <w:rPr>
                 <w:lang w:val="de-CH"/>
               </w:rPr>
-              <w:t xml:space="preserve">Der Server-Teil des </w:t>
-            </w:r>
-            <w:proofErr w:type="spellStart"/>
-            <w:r>
-              <w:rPr>
-                <w:lang w:val="de-CH"/>
-              </w:rPr>
-              <w:t>Keylo</w:t>
+              <w:t>Der Server-Teil des Keylo</w:t>
             </w:r>
             <w:r>
               <w:rPr>
@@ -2282,28 +2219,7 @@
               <w:rPr>
                 <w:lang w:val="de-CH"/>
               </w:rPr>
-              <w:t>gers</w:t>
-            </w:r>
-            <w:proofErr w:type="spellEnd"/>
-            <w:r>
-              <w:rPr>
-                <w:lang w:val="de-CH"/>
-              </w:rPr>
-              <w:t xml:space="preserve"> soll die Daten vom </w:t>
-            </w:r>
-            <w:proofErr w:type="spellStart"/>
-            <w:r>
-              <w:rPr>
-                <w:lang w:val="de-CH"/>
-              </w:rPr>
-              <w:t>client</w:t>
-            </w:r>
-            <w:proofErr w:type="spellEnd"/>
-            <w:r>
-              <w:rPr>
-                <w:lang w:val="de-CH"/>
-              </w:rPr>
-              <w:t xml:space="preserve"> analysieren können.</w:t>
+              <w:t>gers soll die Daten vom client analysieren können.</w:t>
             </w:r>
           </w:p>
         </w:tc>
@@ -2853,14 +2769,12 @@
                 <w:lang w:val="de-CH"/>
               </w:rPr>
             </w:pPr>
-            <w:proofErr w:type="spellStart"/>
             <w:r>
               <w:rPr>
                 <w:lang w:val="de-CH"/>
               </w:rPr>
               <w:t>Nr</w:t>
             </w:r>
-            <w:proofErr w:type="spellEnd"/>
           </w:p>
         </w:tc>
         <w:tc>
@@ -3187,21 +3101,7 @@
                 <w:lang w:val="de-CH"/>
               </w:rPr>
               <w:lastRenderedPageBreak/>
-              <w:t xml:space="preserve">in das Master-Repository </w:t>
-            </w:r>
-            <w:proofErr w:type="spellStart"/>
-            <w:r>
-              <w:rPr>
-                <w:lang w:val="de-CH"/>
-              </w:rPr>
-              <w:t>commited</w:t>
-            </w:r>
-            <w:proofErr w:type="spellEnd"/>
-            <w:r>
-              <w:rPr>
-                <w:lang w:val="de-CH"/>
-              </w:rPr>
-              <w:t>, wenn der Code funktionstüchtig qualitativ hochwertig ist.</w:t>
+              <w:t>in das Master-Repository commited, wenn der Code funktionstüchtig qualitativ hochwertig ist.</w:t>
             </w:r>
           </w:p>
         </w:tc>
@@ -3352,21 +3252,7 @@
               <w:rPr>
                 <w:lang w:val="de-CH"/>
               </w:rPr>
-              <w:t xml:space="preserve">Bei jeder Projektstufe gibt es auf entsprechender Ebene (User-Stories, </w:t>
-            </w:r>
-            <w:proofErr w:type="spellStart"/>
-            <w:r>
-              <w:rPr>
-                <w:lang w:val="de-CH"/>
-              </w:rPr>
-              <w:t>To-Do’s</w:t>
-            </w:r>
-            <w:proofErr w:type="spellEnd"/>
-            <w:r>
-              <w:rPr>
-                <w:lang w:val="de-CH"/>
-              </w:rPr>
-              <w:t>, Pl</w:t>
+              <w:t>Bei jeder Projektstufe gibt es auf entsprechender Ebene (User-Stories, To-Do’s, Pl</w:t>
             </w:r>
             <w:r>
               <w:rPr>
@@ -3384,21 +3270,7 @@
               <w:rPr>
                 <w:lang w:val="de-CH"/>
               </w:rPr>
-              <w:t xml:space="preserve"> Die </w:t>
-            </w:r>
-            <w:proofErr w:type="spellStart"/>
-            <w:r>
-              <w:rPr>
-                <w:lang w:val="de-CH"/>
-              </w:rPr>
-              <w:t>testfälle</w:t>
-            </w:r>
-            <w:proofErr w:type="spellEnd"/>
-            <w:r>
-              <w:rPr>
-                <w:lang w:val="de-CH"/>
-              </w:rPr>
-              <w:t xml:space="preserve"> we</w:t>
+              <w:t xml:space="preserve"> Die testfälle we</w:t>
             </w:r>
             <w:r>
               <w:rPr>
@@ -3695,14 +3567,9 @@
       <w:bookmarkStart w:id="7" w:name="_Toc350764393"/>
       <w:r>
         <w:lastRenderedPageBreak/>
-        <w:t xml:space="preserve">Liste der </w:t>
-      </w:r>
-      <w:proofErr w:type="spellStart"/>
-      <w:r>
-        <w:t>Stakeholder</w:t>
+        <w:t>Liste der Stakeholder</w:t>
       </w:r>
       <w:bookmarkEnd w:id="6"/>
-      <w:proofErr w:type="spellEnd"/>
     </w:p>
     <w:p>
       <w:pPr>
@@ -3785,39 +3652,7 @@
           <w:b w:val="0"/>
           <w:i/>
         </w:rPr>
-        <w:t xml:space="preserve">(Initial </w:t>
-      </w:r>
-      <w:proofErr w:type="spellStart"/>
-      <w:r>
-        <w:rPr>
-          <w:b w:val="0"/>
-          <w:i/>
-        </w:rPr>
-        <w:t>Product</w:t>
-      </w:r>
-      <w:proofErr w:type="spellEnd"/>
-      <w:r>
-        <w:rPr>
-          <w:b w:val="0"/>
-          <w:i/>
-        </w:rPr>
-        <w:t xml:space="preserve"> </w:t>
-      </w:r>
-      <w:proofErr w:type="spellStart"/>
-      <w:r>
-        <w:rPr>
-          <w:b w:val="0"/>
-          <w:i/>
-        </w:rPr>
-        <w:t>Backlog</w:t>
-      </w:r>
-      <w:proofErr w:type="spellEnd"/>
-      <w:r>
-        <w:rPr>
-          <w:b w:val="0"/>
-          <w:i/>
-        </w:rPr>
-        <w:t>)</w:t>
+        <w:t>(Initial Product Backlog)</w:t>
       </w:r>
       <w:bookmarkEnd w:id="8"/>
     </w:p>
@@ -3836,31 +3671,13 @@
         </w:rPr>
         <w:t xml:space="preserve">Initial </w:t>
       </w:r>
-      <w:proofErr w:type="spellStart"/>
       <w:r>
         <w:rPr>
           <w:b/>
           <w:lang w:val="de-CH"/>
         </w:rPr>
-        <w:t>Product</w:t>
-      </w:r>
-      <w:proofErr w:type="spellEnd"/>
-      <w:r>
-        <w:rPr>
-          <w:b/>
-          <w:lang w:val="de-CH"/>
-        </w:rPr>
-        <w:t xml:space="preserve"> </w:t>
-      </w:r>
-      <w:proofErr w:type="spellStart"/>
-      <w:r>
-        <w:rPr>
-          <w:b/>
-          <w:lang w:val="de-CH"/>
-        </w:rPr>
-        <w:t>Backlog</w:t>
-      </w:r>
-      <w:proofErr w:type="spellEnd"/>
+        <w:t>Product Backlog</w:t>
+      </w:r>
     </w:p>
     <w:p>
       <w:pPr>
@@ -3880,69 +3697,15 @@
           <w:sz w:val="24"/>
           <w:szCs w:val="24"/>
         </w:rPr>
-        <w:t xml:space="preserve">Das Initial </w:t>
-      </w:r>
-      <w:proofErr w:type="spellStart"/>
+        <w:t xml:space="preserve">Das Initial Product Backlog wird in der Phase Initialisierung erstellt und bildet </w:t>
+      </w:r>
       <w:r>
         <w:rPr>
           <w:rFonts w:cs="Arial"/>
           <w:sz w:val="24"/>
           <w:szCs w:val="24"/>
         </w:rPr>
-        <w:t>Product</w:t>
-      </w:r>
-      <w:proofErr w:type="spellEnd"/>
-      <w:r>
-        <w:rPr>
-          <w:rFonts w:cs="Arial"/>
-          <w:sz w:val="24"/>
-          <w:szCs w:val="24"/>
-        </w:rPr>
-        <w:t xml:space="preserve"> </w:t>
-      </w:r>
-      <w:proofErr w:type="spellStart"/>
-      <w:r>
-        <w:rPr>
-          <w:rFonts w:cs="Arial"/>
-          <w:sz w:val="24"/>
-          <w:szCs w:val="24"/>
-        </w:rPr>
-        <w:t>Backlog</w:t>
-      </w:r>
-      <w:proofErr w:type="spellEnd"/>
-      <w:r>
-        <w:rPr>
-          <w:rFonts w:cs="Arial"/>
-          <w:sz w:val="24"/>
-          <w:szCs w:val="24"/>
-        </w:rPr>
-        <w:t xml:space="preserve"> wird in der Phase Initialisierung erstellt und bildet </w:t>
-      </w:r>
-      <w:r>
-        <w:rPr>
-          <w:rFonts w:cs="Arial"/>
-          <w:sz w:val="24"/>
-          <w:szCs w:val="24"/>
-        </w:rPr>
-        <w:t xml:space="preserve">den Startpunkt für die Entwicklung nach </w:t>
-      </w:r>
-      <w:proofErr w:type="spellStart"/>
-      <w:r>
-        <w:rPr>
-          <w:rFonts w:cs="Arial"/>
-          <w:sz w:val="24"/>
-          <w:szCs w:val="24"/>
-        </w:rPr>
-        <w:t>Scrum</w:t>
-      </w:r>
-      <w:proofErr w:type="spellEnd"/>
-      <w:r>
-        <w:rPr>
-          <w:rFonts w:cs="Arial"/>
-          <w:sz w:val="24"/>
-          <w:szCs w:val="24"/>
-        </w:rPr>
-        <w:t>.</w:t>
+        <w:t>den Startpunkt für die Entwicklung nach Scrum.</w:t>
       </w:r>
     </w:p>
     <w:p>
@@ -3995,43 +3758,7 @@
           <w:sz w:val="24"/>
           <w:szCs w:val="24"/>
         </w:rPr>
-        <w:t>(„</w:t>
-      </w:r>
-      <w:proofErr w:type="spellStart"/>
-      <w:r>
-        <w:rPr>
-          <w:rFonts w:cs="Arial"/>
-          <w:sz w:val="24"/>
-          <w:szCs w:val="24"/>
-        </w:rPr>
-        <w:t>Product</w:t>
-      </w:r>
-      <w:proofErr w:type="spellEnd"/>
-      <w:r>
-        <w:rPr>
-          <w:rFonts w:cs="Arial"/>
-          <w:sz w:val="24"/>
-          <w:szCs w:val="24"/>
-        </w:rPr>
-        <w:t xml:space="preserve"> </w:t>
-      </w:r>
-      <w:proofErr w:type="spellStart"/>
-      <w:r>
-        <w:rPr>
-          <w:rFonts w:cs="Arial"/>
-          <w:sz w:val="24"/>
-          <w:szCs w:val="24"/>
-        </w:rPr>
-        <w:t>Backlog</w:t>
-      </w:r>
-      <w:proofErr w:type="spellEnd"/>
-      <w:r>
-        <w:rPr>
-          <w:rFonts w:cs="Arial"/>
-          <w:sz w:val="24"/>
-          <w:szCs w:val="24"/>
-        </w:rPr>
-        <w:t xml:space="preserve"> Items“) g</w:t>
+        <w:t>(„Product Backlog Items“) g</w:t>
       </w:r>
       <w:r>
         <w:rPr>
@@ -4116,121 +3843,31 @@
           <w:sz w:val="24"/>
           <w:szCs w:val="24"/>
         </w:rPr>
-        <w:t xml:space="preserve">Das </w:t>
-      </w:r>
-      <w:proofErr w:type="spellStart"/>
+        <w:t xml:space="preserve">Das Product Backlog wird üblicherweise in Story Points geschätzt. Die Story Points stellen den relativen Aufwand der Product Backlog Items untereinander dar. </w:t>
+      </w:r>
       <w:r>
         <w:rPr>
           <w:rFonts w:cs="Arial"/>
           <w:sz w:val="24"/>
           <w:szCs w:val="24"/>
         </w:rPr>
-        <w:t>Product</w:t>
-      </w:r>
-      <w:proofErr w:type="spellEnd"/>
+        <w:br/>
+      </w:r>
       <w:r>
         <w:rPr>
           <w:rFonts w:cs="Arial"/>
           <w:sz w:val="24"/>
           <w:szCs w:val="24"/>
         </w:rPr>
-        <w:t xml:space="preserve"> </w:t>
-      </w:r>
-      <w:proofErr w:type="spellStart"/>
+        <w:t xml:space="preserve">Die Schätzung wird im weiteren Verlauf des Projekts </w:t>
+      </w:r>
       <w:r>
         <w:rPr>
           <w:rFonts w:cs="Arial"/>
           <w:sz w:val="24"/>
           <w:szCs w:val="24"/>
         </w:rPr>
-        <w:t>Backlog</w:t>
-      </w:r>
-      <w:proofErr w:type="spellEnd"/>
-      <w:r>
-        <w:rPr>
-          <w:rFonts w:cs="Arial"/>
-          <w:sz w:val="24"/>
-          <w:szCs w:val="24"/>
-        </w:rPr>
-        <w:t xml:space="preserve"> wird üblicherweise in Story Points geschätzt. Die Story Points stellen den relativen Aufwand der </w:t>
-      </w:r>
-      <w:proofErr w:type="spellStart"/>
-      <w:r>
-        <w:rPr>
-          <w:rFonts w:cs="Arial"/>
-          <w:sz w:val="24"/>
-          <w:szCs w:val="24"/>
-        </w:rPr>
-        <w:t>Product</w:t>
-      </w:r>
-      <w:proofErr w:type="spellEnd"/>
-      <w:r>
-        <w:rPr>
-          <w:rFonts w:cs="Arial"/>
-          <w:sz w:val="24"/>
-          <w:szCs w:val="24"/>
-        </w:rPr>
-        <w:t xml:space="preserve"> </w:t>
-      </w:r>
-      <w:proofErr w:type="spellStart"/>
-      <w:r>
-        <w:rPr>
-          <w:rFonts w:cs="Arial"/>
-          <w:sz w:val="24"/>
-          <w:szCs w:val="24"/>
-        </w:rPr>
-        <w:t>Backlog</w:t>
-      </w:r>
-      <w:proofErr w:type="spellEnd"/>
-      <w:r>
-        <w:rPr>
-          <w:rFonts w:cs="Arial"/>
-          <w:sz w:val="24"/>
-          <w:szCs w:val="24"/>
-        </w:rPr>
-        <w:t xml:space="preserve"> Items untereinander dar. </w:t>
-      </w:r>
-      <w:r>
-        <w:rPr>
-          <w:rFonts w:cs="Arial"/>
-          <w:sz w:val="24"/>
-          <w:szCs w:val="24"/>
-        </w:rPr>
-        <w:br/>
-      </w:r>
-      <w:r>
-        <w:rPr>
-          <w:rFonts w:cs="Arial"/>
-          <w:sz w:val="24"/>
-          <w:szCs w:val="24"/>
-        </w:rPr>
-        <w:t xml:space="preserve">Die Schätzung wird im weiteren Verlauf des Projekts </w:t>
-      </w:r>
-      <w:r>
-        <w:rPr>
-          <w:rFonts w:cs="Arial"/>
-          <w:sz w:val="24"/>
-          <w:szCs w:val="24"/>
-        </w:rPr>
-        <w:t xml:space="preserve">in regelmässigen </w:t>
-      </w:r>
-      <w:proofErr w:type="spellStart"/>
-      <w:r>
-        <w:rPr>
-          <w:rFonts w:cs="Arial"/>
-          <w:sz w:val="24"/>
-          <w:szCs w:val="24"/>
-        </w:rPr>
-        <w:t>Estimation</w:t>
-      </w:r>
-      <w:proofErr w:type="spellEnd"/>
-      <w:r>
-        <w:rPr>
-          <w:rFonts w:cs="Arial"/>
-          <w:sz w:val="24"/>
-          <w:szCs w:val="24"/>
-        </w:rPr>
-        <w:t xml:space="preserve"> Meetings während der Sprints fortgesetzt.</w:t>
+        <w:t>in regelmässigen Estimation Meetings während der Sprints fortgesetzt.</w:t>
       </w:r>
     </w:p>
     <w:p>
@@ -4272,30 +3909,8 @@
               <w:rPr>
                 <w:lang w:val="de-CH"/>
               </w:rPr>
-              <w:t xml:space="preserve">Initial </w:t>
-            </w:r>
-            <w:proofErr w:type="spellStart"/>
-            <w:r>
-              <w:rPr>
-                <w:lang w:val="de-CH"/>
-              </w:rPr>
-              <w:t>Product</w:t>
-            </w:r>
-            <w:proofErr w:type="spellEnd"/>
-            <w:r>
-              <w:rPr>
-                <w:lang w:val="de-CH"/>
-              </w:rPr>
-              <w:t xml:space="preserve"> </w:t>
-            </w:r>
-            <w:proofErr w:type="spellStart"/>
-            <w:r>
-              <w:rPr>
-                <w:lang w:val="de-CH"/>
-              </w:rPr>
-              <w:t>Backlog</w:t>
-            </w:r>
-            <w:proofErr w:type="spellEnd"/>
+              <w:t>Initial Product Backlog</w:t>
+            </w:r>
           </w:p>
         </w:tc>
       </w:tr>
@@ -4558,19 +4173,11 @@
                 <w:lang w:val="de-CH"/>
               </w:rPr>
             </w:pPr>
-            <w:proofErr w:type="spellStart"/>
-            <w:r>
-              <w:rPr>
-                <w:lang w:val="de-CH"/>
-              </w:rPr>
-              <w:t>Logging</w:t>
-            </w:r>
-            <w:proofErr w:type="spellEnd"/>
-            <w:r>
-              <w:rPr>
-                <w:lang w:val="de-CH"/>
-              </w:rPr>
-              <w:t xml:space="preserve"> implementieren</w:t>
+            <w:r>
+              <w:rPr>
+                <w:lang w:val="de-CH"/>
+              </w:rPr>
+              <w:t>Logging implementieren</w:t>
             </w:r>
           </w:p>
         </w:tc>
@@ -4737,24 +4344,127 @@
         <w:rPr>
           <w:lang w:val="de-CH"/>
         </w:rPr>
-        <w:t xml:space="preserve">gespeichert und die Datenkommunikation findet mit </w:t>
-      </w:r>
-      <w:proofErr w:type="spellStart"/>
+        <w:t>gespeichert und die Datenkommunikati</w:t>
+      </w:r>
       <w:r>
         <w:rPr>
           <w:lang w:val="de-CH"/>
         </w:rPr>
-        <w:t>Websockets</w:t>
-      </w:r>
-      <w:proofErr w:type="spellEnd"/>
+        <w:t xml:space="preserve">on findet über Websockets </w:t>
+      </w:r>
       <w:r>
         <w:rPr>
           <w:lang w:val="de-CH"/>
         </w:rPr>
-        <w:t xml:space="preserve"> statt. </w:t>
-      </w:r>
-      <w:bookmarkStart w:id="15" w:name="_GoBack"/>
-      <w:bookmarkEnd w:id="15"/>
+        <w:t>statt</w:t>
+      </w:r>
+      <w:r>
+        <w:rPr>
+          <w:lang w:val="de-CH"/>
+        </w:rPr>
+        <w:t>.</w:t>
+      </w:r>
+    </w:p>
+    <w:p>
+      <w:pPr>
+        <w:pStyle w:val="TextCDB"/>
+        <w:rPr>
+          <w:lang w:val="de-CH"/>
+        </w:rPr>
+      </w:pPr>
+      <w:r>
+        <w:rPr>
+          <w:lang w:val="de-CH"/>
+        </w:rPr>
+        <w:t>C# ist eine managed Sprache.</w:t>
+      </w:r>
+    </w:p>
+    <w:p>
+      <w:pPr>
+        <w:pStyle w:val="berschrift3"/>
+      </w:pPr>
+      <w:r>
+        <w:lastRenderedPageBreak/>
+        <w:t>C/C++</w:t>
+      </w:r>
+    </w:p>
+    <w:p>
+      <w:pPr>
+        <w:pStyle w:val="TextCDB"/>
+        <w:rPr>
+          <w:lang w:val="de-CH"/>
+        </w:rPr>
+      </w:pPr>
+      <w:r>
+        <w:rPr>
+          <w:lang w:val="de-CH"/>
+        </w:rPr>
+        <w:t>Der Keylogger wird in C/C++ realisiert. Die Daten werden ebenfalls in XML gespeichert und die Datenkommunikation findet auch über Websockets statt.</w:t>
+      </w:r>
+    </w:p>
+    <w:p>
+      <w:pPr>
+        <w:pStyle w:val="TextCDB"/>
+        <w:rPr>
+          <w:lang w:val="de-CH"/>
+        </w:rPr>
+      </w:pPr>
+      <w:r>
+        <w:rPr>
+          <w:lang w:val="de-CH"/>
+        </w:rPr>
+        <w:t>Hier wird auf Windows-Spezifische Funktionen verzichtet.</w:t>
+      </w:r>
+    </w:p>
+    <w:p>
+      <w:pPr>
+        <w:pStyle w:val="TextCDB"/>
+        <w:rPr>
+          <w:lang w:val="de-CH"/>
+        </w:rPr>
+      </w:pPr>
+      <w:r>
+        <w:rPr>
+          <w:lang w:val="de-CH"/>
+        </w:rPr>
+        <w:t>Es wird unmanaged C/C++ verwendet. Das Speichermanagement muss selbst realisiert werden.</w:t>
+      </w:r>
+    </w:p>
+    <w:p>
+      <w:pPr>
+        <w:pStyle w:val="berschrift3"/>
+      </w:pPr>
+      <w:r>
+        <w:t>Python</w:t>
+      </w:r>
+    </w:p>
+    <w:p>
+      <w:pPr>
+        <w:pStyle w:val="TextCDB"/>
+        <w:rPr>
+          <w:lang w:val="de-CH"/>
+        </w:rPr>
+      </w:pPr>
+      <w:r>
+        <w:rPr>
+          <w:lang w:val="de-CH"/>
+        </w:rPr>
+        <w:t>Der Keylogger wird in der dynamischen Sprache Python realisiert. Die Daten werden in XML gespeichert und die Datenkommunikation findet ebenfalls über Sockets statt.</w:t>
+      </w:r>
+    </w:p>
+    <w:p>
+      <w:pPr>
+        <w:pStyle w:val="TextCDB"/>
+        <w:rPr>
+          <w:lang w:val="de-CH"/>
+        </w:rPr>
+      </w:pPr>
+      <w:r>
+        <w:rPr>
+          <w:lang w:val="de-CH"/>
+        </w:rPr>
+        <w:t>In Python gibt es keine effektive Möglichkeit Platz im Speicher freizugeben, der Garbage-Collector regelt dies automatisch.</w:t>
+      </w:r>
     </w:p>
     <w:p>
       <w:pPr>
@@ -4764,20 +4474,16 @@
           <w:numId w:val="11"/>
         </w:numPr>
       </w:pPr>
-      <w:bookmarkStart w:id="16" w:name="_Toc350764397"/>
-      <w:bookmarkStart w:id="17" w:name="_Toc379886975"/>
-      <w:r>
-        <w:lastRenderedPageBreak/>
+      <w:bookmarkStart w:id="15" w:name="_Toc350764397"/>
+      <w:bookmarkStart w:id="16" w:name="_Toc379886975"/>
+      <w:r>
         <w:t>Bewertung der Varianten</w:t>
       </w:r>
+      <w:bookmarkEnd w:id="15"/>
+      <w:r>
+        <w:t xml:space="preserve"> (Tabelle)</w:t>
+      </w:r>
       <w:bookmarkEnd w:id="16"/>
-      <w:r>
-        <w:t xml:space="preserve"> </w:t>
-      </w:r>
-      <w:r>
-        <w:t xml:space="preserve"> (Tabelle)</w:t>
-      </w:r>
-      <w:bookmarkEnd w:id="17"/>
     </w:p>
     <w:p>
       <w:pPr>
@@ -4790,7 +4496,7 @@
         <w:rPr>
           <w:lang w:val="de-CH" w:eastAsia="de-CH"/>
         </w:rPr>
-        <w:t>Variante a)</w:t>
+        <w:t>Variante 1: .NET und C#</w:t>
       </w:r>
     </w:p>
     <w:tbl>
@@ -4960,13 +4666,6 @@
               <w:rPr>
                 <w:lang w:val="de-CH"/>
               </w:rPr>
-              <w:t xml:space="preserve">Bsp. </w:t>
-            </w:r>
-            <w:r>
-              <w:rPr>
-                <w:lang w:val="de-CH"/>
-              </w:rPr>
-              <w:br/>
               <w:t>5</w:t>
             </w:r>
           </w:p>
@@ -4987,8 +4686,7 @@
               <w:rPr>
                 <w:lang w:val="de-CH"/>
               </w:rPr>
-              <w:br/>
-              <w:t>2</w:t>
+              <w:t>10</w:t>
             </w:r>
           </w:p>
         </w:tc>
@@ -5008,8 +4706,7 @@
               <w:rPr>
                 <w:lang w:val="de-CH"/>
               </w:rPr>
-              <w:br/>
-              <w:t>10</w:t>
+              <w:t>50</w:t>
             </w:r>
           </w:p>
         </w:tc>
@@ -5029,7 +4726,31 @@
               <w:rPr>
                 <w:lang w:val="de-CH"/>
               </w:rPr>
-              <w:t>&lt;Erläuterung&gt;</w:t>
+              <w:t>Mit .Net und C# können u</w:t>
+            </w:r>
+            <w:r>
+              <w:rPr>
+                <w:lang w:val="de-CH"/>
+              </w:rPr>
+              <w:t>n</w:t>
+            </w:r>
+            <w:r>
+              <w:rPr>
+                <w:lang w:val="de-CH"/>
+              </w:rPr>
+              <w:t>sere Anforderungen abg</w:t>
+            </w:r>
+            <w:r>
+              <w:rPr>
+                <w:lang w:val="de-CH"/>
+              </w:rPr>
+              <w:t>e</w:t>
+            </w:r>
+            <w:r>
+              <w:rPr>
+                <w:lang w:val="de-CH"/>
+              </w:rPr>
+              <w:t xml:space="preserve">deckt werden. </w:t>
             </w:r>
           </w:p>
         </w:tc>
@@ -5077,6 +4798,12 @@
                 <w:lang w:val="de-CH"/>
               </w:rPr>
             </w:pPr>
+            <w:r>
+              <w:rPr>
+                <w:lang w:val="de-CH"/>
+              </w:rPr>
+              <w:t>5</w:t>
+            </w:r>
           </w:p>
         </w:tc>
         <w:tc>
@@ -5091,6 +4818,12 @@
                 <w:lang w:val="de-CH"/>
               </w:rPr>
             </w:pPr>
+            <w:r>
+              <w:rPr>
+                <w:lang w:val="de-CH"/>
+              </w:rPr>
+              <w:t>9</w:t>
+            </w:r>
           </w:p>
         </w:tc>
         <w:tc>
@@ -5105,6 +4838,12 @@
                 <w:lang w:val="de-CH"/>
               </w:rPr>
             </w:pPr>
+            <w:r>
+              <w:rPr>
+                <w:lang w:val="de-CH"/>
+              </w:rPr>
+              <w:t>45</w:t>
+            </w:r>
           </w:p>
         </w:tc>
         <w:tc>
@@ -5119,6 +4858,36 @@
                 <w:lang w:val="de-CH"/>
               </w:rPr>
             </w:pPr>
+            <w:r>
+              <w:rPr>
+                <w:lang w:val="de-CH"/>
+              </w:rPr>
+              <w:t>Es bestehen wenige Risiken, da das Team bereits Erfa</w:t>
+            </w:r>
+            <w:r>
+              <w:rPr>
+                <w:lang w:val="de-CH"/>
+              </w:rPr>
+              <w:t>h</w:t>
+            </w:r>
+            <w:r>
+              <w:rPr>
+                <w:lang w:val="de-CH"/>
+              </w:rPr>
+              <w:t>rungen mit der Technologie gesammelt hat und ausse</w:t>
+            </w:r>
+            <w:r>
+              <w:rPr>
+                <w:lang w:val="de-CH"/>
+              </w:rPr>
+              <w:t>r</w:t>
+            </w:r>
+            <w:r>
+              <w:rPr>
+                <w:lang w:val="de-CH"/>
+              </w:rPr>
+              <w:t xml:space="preserve">dem ist C# relativ einfach zu implementieren. </w:t>
+            </w:r>
           </w:p>
         </w:tc>
       </w:tr>
@@ -5159,6 +4928,12 @@
                 <w:lang w:val="de-CH"/>
               </w:rPr>
             </w:pPr>
+            <w:r>
+              <w:rPr>
+                <w:lang w:val="de-CH"/>
+              </w:rPr>
+              <w:t>2</w:t>
+            </w:r>
           </w:p>
         </w:tc>
         <w:tc>
@@ -5173,6 +4948,12 @@
                 <w:lang w:val="de-CH"/>
               </w:rPr>
             </w:pPr>
+            <w:r>
+              <w:rPr>
+                <w:lang w:val="de-CH"/>
+              </w:rPr>
+              <w:t>8</w:t>
+            </w:r>
           </w:p>
         </w:tc>
         <w:tc>
@@ -5187,6 +4968,12 @@
                 <w:lang w:val="de-CH"/>
               </w:rPr>
             </w:pPr>
+            <w:r>
+              <w:rPr>
+                <w:lang w:val="de-CH"/>
+              </w:rPr>
+              <w:t>16</w:t>
+            </w:r>
           </w:p>
         </w:tc>
         <w:tc>
@@ -5201,6 +4988,36 @@
                 <w:lang w:val="de-CH"/>
               </w:rPr>
             </w:pPr>
+            <w:r>
+              <w:rPr>
+                <w:lang w:val="de-CH"/>
+              </w:rPr>
+              <w:t>Der Zeitaufwand der Real</w:t>
+            </w:r>
+            <w:r>
+              <w:rPr>
+                <w:lang w:val="de-CH"/>
+              </w:rPr>
+              <w:t>i</w:t>
+            </w:r>
+            <w:r>
+              <w:rPr>
+                <w:lang w:val="de-CH"/>
+              </w:rPr>
+              <w:t>sierungsphase ist relativ g</w:t>
+            </w:r>
+            <w:r>
+              <w:rPr>
+                <w:lang w:val="de-CH"/>
+              </w:rPr>
+              <w:t>e</w:t>
+            </w:r>
+            <w:r>
+              <w:rPr>
+                <w:lang w:val="de-CH"/>
+              </w:rPr>
+              <w:t xml:space="preserve">ring. </w:t>
+            </w:r>
           </w:p>
         </w:tc>
       </w:tr>
@@ -5217,23 +5034,26 @@
             <w:pPr>
               <w:pStyle w:val="TextCDB"/>
               <w:rPr>
-                <w:i/>
-                <w:lang w:val="de-CH"/>
-              </w:rPr>
-            </w:pPr>
-            <w:r>
-              <w:rPr>
-                <w:i/>
-                <w:lang w:val="de-CH"/>
-              </w:rPr>
-              <w:t>ggf. weitere</w:t>
-            </w:r>
-            <w:r>
-              <w:rPr>
-                <w:i/>
-                <w:lang w:val="de-CH"/>
-              </w:rPr>
-              <w:t xml:space="preserve"> Kriterien</w:t>
+                <w:lang w:val="de-CH"/>
+              </w:rPr>
+            </w:pPr>
+            <w:r>
+              <w:rPr>
+                <w:lang w:val="de-CH"/>
+              </w:rPr>
+              <w:t>Plattformunabhängi</w:t>
+            </w:r>
+            <w:r>
+              <w:rPr>
+                <w:lang w:val="de-CH"/>
+              </w:rPr>
+              <w:t>g</w:t>
+            </w:r>
+            <w:r>
+              <w:rPr>
+                <w:lang w:val="de-CH"/>
+              </w:rPr>
+              <w:t>keit</w:t>
             </w:r>
           </w:p>
         </w:tc>
@@ -5249,6 +5069,12 @@
                 <w:lang w:val="de-CH"/>
               </w:rPr>
             </w:pPr>
+            <w:r>
+              <w:rPr>
+                <w:lang w:val="de-CH"/>
+              </w:rPr>
+              <w:t>1</w:t>
+            </w:r>
           </w:p>
         </w:tc>
         <w:tc>
@@ -5263,6 +5089,12 @@
                 <w:lang w:val="de-CH"/>
               </w:rPr>
             </w:pPr>
+            <w:r>
+              <w:rPr>
+                <w:lang w:val="de-CH"/>
+              </w:rPr>
+              <w:t>3</w:t>
+            </w:r>
           </w:p>
         </w:tc>
         <w:tc>
@@ -5277,6 +5109,12 @@
                 <w:lang w:val="de-CH"/>
               </w:rPr>
             </w:pPr>
+            <w:r>
+              <w:rPr>
+                <w:lang w:val="de-CH"/>
+              </w:rPr>
+              <w:t>3</w:t>
+            </w:r>
           </w:p>
         </w:tc>
         <w:tc>
@@ -5291,6 +5129,12 @@
                 <w:lang w:val="de-CH"/>
               </w:rPr>
             </w:pPr>
+            <w:r>
+              <w:rPr>
+                <w:lang w:val="de-CH"/>
+              </w:rPr>
+              <w:t xml:space="preserve">.Net ist nur auf Windows Umgebungen verfügbar, was jedoch den Anforderungen genügt. </w:t>
+            </w:r>
           </w:p>
         </w:tc>
       </w:tr>
@@ -5361,6 +5205,18 @@
                 <w:lang w:val="de-CH"/>
               </w:rPr>
             </w:pPr>
+            <w:r>
+              <w:rPr>
+                <w:lang w:val="de-CH"/>
+              </w:rPr>
+              <w:t>11</w:t>
+            </w:r>
+            <w:r>
+              <w:rPr>
+                <w:lang w:val="de-CH"/>
+              </w:rPr>
+              <w:t>4</w:t>
+            </w:r>
           </w:p>
         </w:tc>
         <w:tc>
@@ -5398,7 +5254,7 @@
         <w:rPr>
           <w:lang w:val="de-CH" w:eastAsia="de-CH"/>
         </w:rPr>
-        <w:t>Variante b)</w:t>
+        <w:t>Variante 2: C/C++</w:t>
       </w:r>
     </w:p>
     <w:tbl>
@@ -5564,6 +5420,12 @@
                 <w:lang w:val="de-CH"/>
               </w:rPr>
             </w:pPr>
+            <w:r>
+              <w:rPr>
+                <w:lang w:val="de-CH"/>
+              </w:rPr>
+              <w:t>5</w:t>
+            </w:r>
           </w:p>
         </w:tc>
         <w:tc>
@@ -5578,6 +5440,12 @@
                 <w:lang w:val="de-CH"/>
               </w:rPr>
             </w:pPr>
+            <w:r>
+              <w:rPr>
+                <w:lang w:val="de-CH"/>
+              </w:rPr>
+              <w:t>10</w:t>
+            </w:r>
           </w:p>
         </w:tc>
         <w:tc>
@@ -5592,6 +5460,12 @@
                 <w:lang w:val="de-CH"/>
               </w:rPr>
             </w:pPr>
+            <w:r>
+              <w:rPr>
+                <w:lang w:val="de-CH"/>
+              </w:rPr>
+              <w:t>50</w:t>
+            </w:r>
           </w:p>
         </w:tc>
         <w:tc>
@@ -5610,7 +5484,25 @@
               <w:rPr>
                 <w:lang w:val="de-CH"/>
               </w:rPr>
-              <w:t>&lt;Erläuterung&gt;</w:t>
+              <w:t>Mit C/C++</w:t>
+            </w:r>
+            <w:r>
+              <w:rPr>
+                <w:lang w:val="de-CH"/>
+              </w:rPr>
+              <w:t xml:space="preserve"> können unsere Anforderungen abgedeckt we</w:t>
+            </w:r>
+            <w:r>
+              <w:rPr>
+                <w:lang w:val="de-CH"/>
+              </w:rPr>
+              <w:t>r</w:t>
+            </w:r>
+            <w:r>
+              <w:rPr>
+                <w:lang w:val="de-CH"/>
+              </w:rPr>
+              <w:t>den.</w:t>
             </w:r>
           </w:p>
         </w:tc>
@@ -5658,6 +5550,12 @@
                 <w:lang w:val="de-CH"/>
               </w:rPr>
             </w:pPr>
+            <w:r>
+              <w:rPr>
+                <w:lang w:val="de-CH"/>
+              </w:rPr>
+              <w:t>5</w:t>
+            </w:r>
           </w:p>
         </w:tc>
         <w:tc>
@@ -5672,6 +5570,12 @@
                 <w:lang w:val="de-CH"/>
               </w:rPr>
             </w:pPr>
+            <w:r>
+              <w:rPr>
+                <w:lang w:val="de-CH"/>
+              </w:rPr>
+              <w:t>6</w:t>
+            </w:r>
           </w:p>
         </w:tc>
         <w:tc>
@@ -5686,6 +5590,12 @@
                 <w:lang w:val="de-CH"/>
               </w:rPr>
             </w:pPr>
+            <w:r>
+              <w:rPr>
+                <w:lang w:val="de-CH"/>
+              </w:rPr>
+              <w:t>30</w:t>
+            </w:r>
           </w:p>
         </w:tc>
         <w:tc>
@@ -5700,6 +5610,31 @@
                 <w:lang w:val="de-CH"/>
               </w:rPr>
             </w:pPr>
+            <w:r>
+              <w:rPr>
+                <w:lang w:val="de-CH"/>
+              </w:rPr>
+              <w:t>Mit C/C++ kann die Realisi</w:t>
+            </w:r>
+            <w:r>
+              <w:rPr>
+                <w:lang w:val="de-CH"/>
+              </w:rPr>
+              <w:t>e</w:t>
+            </w:r>
+            <w:r>
+              <w:rPr>
+                <w:lang w:val="de-CH"/>
+              </w:rPr>
+              <w:t xml:space="preserve">rung von gewissen Kernteilen kompliziert werden, was ein </w:t>
+            </w:r>
+            <w:r>
+              <w:rPr>
+                <w:lang w:val="de-CH"/>
+              </w:rPr>
+              <w:lastRenderedPageBreak/>
+              <w:t>hohes Risiko darstellt. Die Möglichkeiten mit C/C++ sind fast uneingeschränkt.</w:t>
+            </w:r>
           </w:p>
         </w:tc>
       </w:tr>
@@ -5724,6 +5659,7 @@
               <w:rPr>
                 <w:lang w:val="de-CH"/>
               </w:rPr>
+              <w:lastRenderedPageBreak/>
               <w:t>Wirtschaftlichkeit</w:t>
             </w:r>
           </w:p>
@@ -5740,6 +5676,12 @@
                 <w:lang w:val="de-CH"/>
               </w:rPr>
             </w:pPr>
+            <w:r>
+              <w:rPr>
+                <w:lang w:val="de-CH"/>
+              </w:rPr>
+              <w:t>2</w:t>
+            </w:r>
           </w:p>
         </w:tc>
         <w:tc>
@@ -5754,6 +5696,12 @@
                 <w:lang w:val="de-CH"/>
               </w:rPr>
             </w:pPr>
+            <w:r>
+              <w:rPr>
+                <w:lang w:val="de-CH"/>
+              </w:rPr>
+              <w:t>5</w:t>
+            </w:r>
           </w:p>
         </w:tc>
         <w:tc>
@@ -5768,6 +5716,12 @@
                 <w:lang w:val="de-CH"/>
               </w:rPr>
             </w:pPr>
+            <w:r>
+              <w:rPr>
+                <w:lang w:val="de-CH"/>
+              </w:rPr>
+              <w:t>10</w:t>
+            </w:r>
           </w:p>
         </w:tc>
         <w:tc>
@@ -5782,6 +5736,24 @@
                 <w:lang w:val="de-CH"/>
               </w:rPr>
             </w:pPr>
+            <w:r>
+              <w:rPr>
+                <w:lang w:val="de-CH"/>
+              </w:rPr>
+              <w:t>Der Zeitaufwand wird in di</w:t>
+            </w:r>
+            <w:r>
+              <w:rPr>
+                <w:lang w:val="de-CH"/>
+              </w:rPr>
+              <w:t>e</w:t>
+            </w:r>
+            <w:r>
+              <w:rPr>
+                <w:lang w:val="de-CH"/>
+              </w:rPr>
+              <w:t>ser Variante höher ausfallen.</w:t>
+            </w:r>
           </w:p>
         </w:tc>
       </w:tr>
@@ -5798,23 +5770,26 @@
             <w:pPr>
               <w:pStyle w:val="TextCDB"/>
               <w:rPr>
-                <w:i/>
-                <w:lang w:val="de-CH"/>
-              </w:rPr>
-            </w:pPr>
-            <w:r>
-              <w:rPr>
-                <w:i/>
-                <w:lang w:val="de-CH"/>
-              </w:rPr>
-              <w:t>ggf. weitere</w:t>
-            </w:r>
-            <w:r>
-              <w:rPr>
-                <w:i/>
-                <w:lang w:val="de-CH"/>
-              </w:rPr>
-              <w:t xml:space="preserve"> Kriterien</w:t>
+                <w:lang w:val="de-CH"/>
+              </w:rPr>
+            </w:pPr>
+            <w:r>
+              <w:rPr>
+                <w:lang w:val="de-CH"/>
+              </w:rPr>
+              <w:t>Plattformunabhängi</w:t>
+            </w:r>
+            <w:r>
+              <w:rPr>
+                <w:lang w:val="de-CH"/>
+              </w:rPr>
+              <w:t>g</w:t>
+            </w:r>
+            <w:r>
+              <w:rPr>
+                <w:lang w:val="de-CH"/>
+              </w:rPr>
+              <w:t>keit</w:t>
             </w:r>
           </w:p>
         </w:tc>
@@ -5830,6 +5805,12 @@
                 <w:lang w:val="de-CH"/>
               </w:rPr>
             </w:pPr>
+            <w:r>
+              <w:rPr>
+                <w:lang w:val="de-CH"/>
+              </w:rPr>
+              <w:t>1</w:t>
+            </w:r>
           </w:p>
         </w:tc>
         <w:tc>
@@ -5844,6 +5825,12 @@
                 <w:lang w:val="de-CH"/>
               </w:rPr>
             </w:pPr>
+            <w:r>
+              <w:rPr>
+                <w:lang w:val="de-CH"/>
+              </w:rPr>
+              <w:t>8</w:t>
+            </w:r>
           </w:p>
         </w:tc>
         <w:tc>
@@ -5858,6 +5845,12 @@
                 <w:lang w:val="de-CH"/>
               </w:rPr>
             </w:pPr>
+            <w:r>
+              <w:rPr>
+                <w:lang w:val="de-CH"/>
+              </w:rPr>
+              <w:t>8</w:t>
+            </w:r>
           </w:p>
         </w:tc>
         <w:tc>
@@ -5872,6 +5865,36 @@
                 <w:lang w:val="de-CH"/>
               </w:rPr>
             </w:pPr>
+            <w:r>
+              <w:rPr>
+                <w:lang w:val="de-CH"/>
+              </w:rPr>
+              <w:t>C/C++ ist auf sämtlichen gängigen Plattformen verfü</w:t>
+            </w:r>
+            <w:r>
+              <w:rPr>
+                <w:lang w:val="de-CH"/>
+              </w:rPr>
+              <w:t>g</w:t>
+            </w:r>
+            <w:r>
+              <w:rPr>
+                <w:lang w:val="de-CH"/>
+              </w:rPr>
+              <w:t>bar, jedoch muss bei der R</w:t>
+            </w:r>
+            <w:r>
+              <w:rPr>
+                <w:lang w:val="de-CH"/>
+              </w:rPr>
+              <w:t>e</w:t>
+            </w:r>
+            <w:r>
+              <w:rPr>
+                <w:lang w:val="de-CH"/>
+              </w:rPr>
+              <w:t>alisierung dabei geachtet werden.</w:t>
+            </w:r>
           </w:p>
         </w:tc>
       </w:tr>
@@ -5942,6 +5965,794 @@
                 <w:lang w:val="de-CH"/>
               </w:rPr>
             </w:pPr>
+            <w:r>
+              <w:rPr>
+                <w:lang w:val="de-CH"/>
+              </w:rPr>
+              <w:t>98</w:t>
+            </w:r>
+          </w:p>
+        </w:tc>
+        <w:tc>
+          <w:tcPr>
+            <w:tcW w:w="3119" w:type="dxa"/>
+          </w:tcPr>
+          <w:p>
+            <w:pPr>
+              <w:pStyle w:val="TextCDB"/>
+              <w:cnfStyle w:val="000000100000" w:firstRow="0" w:lastRow="0" w:firstColumn="0" w:lastColumn="0" w:oddVBand="0" w:evenVBand="0" w:oddHBand="1" w:evenHBand="0" w:firstRowFirstColumn="0" w:firstRowLastColumn="0" w:lastRowFirstColumn="0" w:lastRowLastColumn="0"/>
+              <w:rPr>
+                <w:lang w:val="de-CH"/>
+              </w:rPr>
+            </w:pPr>
+          </w:p>
+        </w:tc>
+      </w:tr>
+    </w:tbl>
+    <w:p>
+      <w:pPr>
+        <w:pStyle w:val="TextCDB"/>
+        <w:rPr>
+          <w:lang w:val="de-CH" w:eastAsia="de-CH"/>
+        </w:rPr>
+      </w:pPr>
+    </w:p>
+    <w:p>
+      <w:pPr>
+        <w:pStyle w:val="TextCDB"/>
+        <w:rPr>
+          <w:lang w:val="de-CH" w:eastAsia="de-CH"/>
+        </w:rPr>
+      </w:pPr>
+      <w:r>
+        <w:rPr>
+          <w:lang w:val="de-CH" w:eastAsia="de-CH"/>
+        </w:rPr>
+        <w:t>Variante 3: Python</w:t>
+      </w:r>
+    </w:p>
+    <w:tbl>
+      <w:tblPr>
+        <w:tblStyle w:val="HelleListe"/>
+        <w:tblW w:w="8784" w:type="dxa"/>
+        <w:tblLayout w:type="fixed"/>
+        <w:tblLook w:val="04A0" w:firstRow="1" w:lastRow="0" w:firstColumn="1" w:lastColumn="0" w:noHBand="0" w:noVBand="1"/>
+      </w:tblPr>
+      <w:tblGrid>
+        <w:gridCol w:w="2547"/>
+        <w:gridCol w:w="1134"/>
+        <w:gridCol w:w="992"/>
+        <w:gridCol w:w="992"/>
+        <w:gridCol w:w="3119"/>
+      </w:tblGrid>
+      <w:tr>
+        <w:trPr>
+          <w:cnfStyle w:val="100000000000" w:firstRow="1" w:lastRow="0" w:firstColumn="0" w:lastColumn="0" w:oddVBand="0" w:evenVBand="0" w:oddHBand="0" w:evenHBand="0" w:firstRowFirstColumn="0" w:firstRowLastColumn="0" w:lastRowFirstColumn="0" w:lastRowLastColumn="0"/>
+          <w:trHeight w:val="552"/>
+        </w:trPr>
+        <w:tc>
+          <w:tcPr>
+            <w:cnfStyle w:val="001000000000" w:firstRow="0" w:lastRow="0" w:firstColumn="1" w:lastColumn="0" w:oddVBand="0" w:evenVBand="0" w:oddHBand="0" w:evenHBand="0" w:firstRowFirstColumn="0" w:firstRowLastColumn="0" w:lastRowFirstColumn="0" w:lastRowLastColumn="0"/>
+            <w:tcW w:w="2547" w:type="dxa"/>
+          </w:tcPr>
+          <w:p>
+            <w:pPr>
+              <w:pStyle w:val="TextCDB"/>
+              <w:rPr>
+                <w:lang w:val="de-CH"/>
+              </w:rPr>
+            </w:pPr>
+            <w:r>
+              <w:rPr>
+                <w:lang w:val="de-CH"/>
+              </w:rPr>
+              <w:t>Kriterium</w:t>
+            </w:r>
+          </w:p>
+        </w:tc>
+        <w:tc>
+          <w:tcPr>
+            <w:tcW w:w="1134" w:type="dxa"/>
+          </w:tcPr>
+          <w:p>
+            <w:pPr>
+              <w:pStyle w:val="TextCDB"/>
+              <w:cnfStyle w:val="100000000000" w:firstRow="1" w:lastRow="0" w:firstColumn="0" w:lastColumn="0" w:oddVBand="0" w:evenVBand="0" w:oddHBand="0" w:evenHBand="0" w:firstRowFirstColumn="0" w:firstRowLastColumn="0" w:lastRowFirstColumn="0" w:lastRowLastColumn="0"/>
+              <w:rPr>
+                <w:lang w:val="de-CH"/>
+              </w:rPr>
+            </w:pPr>
+            <w:r>
+              <w:rPr>
+                <w:lang w:val="de-CH"/>
+              </w:rPr>
+              <w:t>Gewicht</w:t>
+            </w:r>
+          </w:p>
+        </w:tc>
+        <w:tc>
+          <w:tcPr>
+            <w:tcW w:w="992" w:type="dxa"/>
+          </w:tcPr>
+          <w:p>
+            <w:pPr>
+              <w:pStyle w:val="TextCDB"/>
+              <w:cnfStyle w:val="100000000000" w:firstRow="1" w:lastRow="0" w:firstColumn="0" w:lastColumn="0" w:oddVBand="0" w:evenVBand="0" w:oddHBand="0" w:evenHBand="0" w:firstRowFirstColumn="0" w:firstRowLastColumn="0" w:lastRowFirstColumn="0" w:lastRowLastColumn="0"/>
+              <w:rPr>
+                <w:lang w:val="de-CH"/>
+              </w:rPr>
+            </w:pPr>
+            <w:r>
+              <w:rPr>
+                <w:lang w:val="de-CH"/>
+              </w:rPr>
+              <w:t>Punkte</w:t>
+            </w:r>
+          </w:p>
+        </w:tc>
+        <w:tc>
+          <w:tcPr>
+            <w:tcW w:w="992" w:type="dxa"/>
+          </w:tcPr>
+          <w:p>
+            <w:pPr>
+              <w:pStyle w:val="TextCDB"/>
+              <w:cnfStyle w:val="100000000000" w:firstRow="1" w:lastRow="0" w:firstColumn="0" w:lastColumn="0" w:oddVBand="0" w:evenVBand="0" w:oddHBand="0" w:evenHBand="0" w:firstRowFirstColumn="0" w:firstRowLastColumn="0" w:lastRowFirstColumn="0" w:lastRowLastColumn="0"/>
+              <w:rPr>
+                <w:lang w:val="de-CH"/>
+              </w:rPr>
+            </w:pPr>
+            <w:r>
+              <w:rPr>
+                <w:lang w:val="de-CH"/>
+              </w:rPr>
+              <w:t>Total</w:t>
+            </w:r>
+          </w:p>
+        </w:tc>
+        <w:tc>
+          <w:tcPr>
+            <w:tcW w:w="3119" w:type="dxa"/>
+          </w:tcPr>
+          <w:p>
+            <w:pPr>
+              <w:pStyle w:val="TextCDB"/>
+              <w:cnfStyle w:val="100000000000" w:firstRow="1" w:lastRow="0" w:firstColumn="0" w:lastColumn="0" w:oddVBand="0" w:evenVBand="0" w:oddHBand="0" w:evenHBand="0" w:firstRowFirstColumn="0" w:firstRowLastColumn="0" w:lastRowFirstColumn="0" w:lastRowLastColumn="0"/>
+              <w:rPr>
+                <w:lang w:val="de-CH"/>
+              </w:rPr>
+            </w:pPr>
+          </w:p>
+        </w:tc>
+      </w:tr>
+      <w:tr>
+        <w:trPr>
+          <w:cnfStyle w:val="000000100000" w:firstRow="0" w:lastRow="0" w:firstColumn="0" w:lastColumn="0" w:oddVBand="0" w:evenVBand="0" w:oddHBand="1" w:evenHBand="0" w:firstRowFirstColumn="0" w:firstRowLastColumn="0" w:lastRowFirstColumn="0" w:lastRowLastColumn="0"/>
+          <w:trHeight w:val="396"/>
+        </w:trPr>
+        <w:tc>
+          <w:tcPr>
+            <w:cnfStyle w:val="001000000000" w:firstRow="0" w:lastRow="0" w:firstColumn="1" w:lastColumn="0" w:oddVBand="0" w:evenVBand="0" w:oddHBand="0" w:evenHBand="0" w:firstRowFirstColumn="0" w:firstRowLastColumn="0" w:lastRowFirstColumn="0" w:lastRowLastColumn="0"/>
+            <w:tcW w:w="2547" w:type="dxa"/>
+          </w:tcPr>
+          <w:p>
+            <w:pPr>
+              <w:pStyle w:val="TextCDB"/>
+              <w:rPr>
+                <w:lang w:val="de-CH"/>
+              </w:rPr>
+            </w:pPr>
+            <w:r>
+              <w:rPr>
+                <w:lang w:val="de-CH"/>
+              </w:rPr>
+              <w:t>Abdeckung der Anfo</w:t>
+            </w:r>
+            <w:r>
+              <w:rPr>
+                <w:lang w:val="de-CH"/>
+              </w:rPr>
+              <w:t>r</w:t>
+            </w:r>
+            <w:r>
+              <w:rPr>
+                <w:lang w:val="de-CH"/>
+              </w:rPr>
+              <w:t>derungen</w:t>
+            </w:r>
+          </w:p>
+        </w:tc>
+        <w:tc>
+          <w:tcPr>
+            <w:tcW w:w="1134" w:type="dxa"/>
+          </w:tcPr>
+          <w:p>
+            <w:pPr>
+              <w:pStyle w:val="TextCDB"/>
+              <w:cnfStyle w:val="000000100000" w:firstRow="0" w:lastRow="0" w:firstColumn="0" w:lastColumn="0" w:oddVBand="0" w:evenVBand="0" w:oddHBand="1" w:evenHBand="0" w:firstRowFirstColumn="0" w:firstRowLastColumn="0" w:lastRowFirstColumn="0" w:lastRowLastColumn="0"/>
+              <w:rPr>
+                <w:lang w:val="de-CH"/>
+              </w:rPr>
+            </w:pPr>
+            <w:r>
+              <w:rPr>
+                <w:lang w:val="de-CH"/>
+              </w:rPr>
+              <w:t>5</w:t>
+            </w:r>
+          </w:p>
+        </w:tc>
+        <w:tc>
+          <w:tcPr>
+            <w:tcW w:w="992" w:type="dxa"/>
+          </w:tcPr>
+          <w:p>
+            <w:pPr>
+              <w:pStyle w:val="TextCDB"/>
+              <w:cnfStyle w:val="000000100000" w:firstRow="0" w:lastRow="0" w:firstColumn="0" w:lastColumn="0" w:oddVBand="0" w:evenVBand="0" w:oddHBand="1" w:evenHBand="0" w:firstRowFirstColumn="0" w:firstRowLastColumn="0" w:lastRowFirstColumn="0" w:lastRowLastColumn="0"/>
+              <w:rPr>
+                <w:lang w:val="de-CH"/>
+              </w:rPr>
+            </w:pPr>
+            <w:r>
+              <w:rPr>
+                <w:lang w:val="de-CH"/>
+              </w:rPr>
+              <w:t>10</w:t>
+            </w:r>
+          </w:p>
+        </w:tc>
+        <w:tc>
+          <w:tcPr>
+            <w:tcW w:w="992" w:type="dxa"/>
+          </w:tcPr>
+          <w:p>
+            <w:pPr>
+              <w:pStyle w:val="TextCDB"/>
+              <w:cnfStyle w:val="000000100000" w:firstRow="0" w:lastRow="0" w:firstColumn="0" w:lastColumn="0" w:oddVBand="0" w:evenVBand="0" w:oddHBand="1" w:evenHBand="0" w:firstRowFirstColumn="0" w:firstRowLastColumn="0" w:lastRowFirstColumn="0" w:lastRowLastColumn="0"/>
+              <w:rPr>
+                <w:lang w:val="de-CH"/>
+              </w:rPr>
+            </w:pPr>
+            <w:r>
+              <w:rPr>
+                <w:lang w:val="de-CH"/>
+              </w:rPr>
+              <w:t>50</w:t>
+            </w:r>
+          </w:p>
+        </w:tc>
+        <w:tc>
+          <w:tcPr>
+            <w:tcW w:w="3119" w:type="dxa"/>
+          </w:tcPr>
+          <w:p>
+            <w:pPr>
+              <w:pStyle w:val="TextCDB"/>
+              <w:cnfStyle w:val="000000100000" w:firstRow="0" w:lastRow="0" w:firstColumn="0" w:lastColumn="0" w:oddVBand="0" w:evenVBand="0" w:oddHBand="1" w:evenHBand="0" w:firstRowFirstColumn="0" w:firstRowLastColumn="0" w:lastRowFirstColumn="0" w:lastRowLastColumn="0"/>
+              <w:rPr>
+                <w:lang w:val="de-CH"/>
+              </w:rPr>
+            </w:pPr>
+            <w:r>
+              <w:rPr>
+                <w:lang w:val="de-CH"/>
+              </w:rPr>
+              <w:t>Mit Python</w:t>
+            </w:r>
+            <w:r>
+              <w:rPr>
+                <w:lang w:val="de-CH"/>
+              </w:rPr>
+              <w:t xml:space="preserve"> können unsere Anforderungen abgedeckt we</w:t>
+            </w:r>
+            <w:r>
+              <w:rPr>
+                <w:lang w:val="de-CH"/>
+              </w:rPr>
+              <w:t>r</w:t>
+            </w:r>
+            <w:r>
+              <w:rPr>
+                <w:lang w:val="de-CH"/>
+              </w:rPr>
+              <w:t>den.</w:t>
+            </w:r>
+          </w:p>
+        </w:tc>
+      </w:tr>
+      <w:tr>
+        <w:trPr>
+          <w:trHeight w:val="396"/>
+        </w:trPr>
+        <w:tc>
+          <w:tcPr>
+            <w:cnfStyle w:val="001000000000" w:firstRow="0" w:lastRow="0" w:firstColumn="1" w:lastColumn="0" w:oddVBand="0" w:evenVBand="0" w:oddHBand="0" w:evenHBand="0" w:firstRowFirstColumn="0" w:firstRowLastColumn="0" w:lastRowFirstColumn="0" w:lastRowLastColumn="0"/>
+            <w:tcW w:w="2547" w:type="dxa"/>
+          </w:tcPr>
+          <w:p>
+            <w:pPr>
+              <w:pStyle w:val="TextCDB"/>
+              <w:rPr>
+                <w:lang w:val="de-CH"/>
+              </w:rPr>
+            </w:pPr>
+            <w:r>
+              <w:rPr>
+                <w:lang w:val="de-CH"/>
+              </w:rPr>
+              <w:t>Realisierbarkeit,</w:t>
+            </w:r>
+            <w:r>
+              <w:rPr>
+                <w:lang w:val="de-CH"/>
+              </w:rPr>
+              <w:br/>
+              <w:t>Risiken</w:t>
+            </w:r>
+          </w:p>
+        </w:tc>
+        <w:tc>
+          <w:tcPr>
+            <w:tcW w:w="1134" w:type="dxa"/>
+          </w:tcPr>
+          <w:p>
+            <w:pPr>
+              <w:pStyle w:val="TextCDB"/>
+              <w:cnfStyle w:val="000000000000" w:firstRow="0" w:lastRow="0" w:firstColumn="0" w:lastColumn="0" w:oddVBand="0" w:evenVBand="0" w:oddHBand="0" w:evenHBand="0" w:firstRowFirstColumn="0" w:firstRowLastColumn="0" w:lastRowFirstColumn="0" w:lastRowLastColumn="0"/>
+              <w:rPr>
+                <w:lang w:val="de-CH"/>
+              </w:rPr>
+            </w:pPr>
+            <w:r>
+              <w:rPr>
+                <w:lang w:val="de-CH"/>
+              </w:rPr>
+              <w:t>5</w:t>
+            </w:r>
+          </w:p>
+        </w:tc>
+        <w:tc>
+          <w:tcPr>
+            <w:tcW w:w="992" w:type="dxa"/>
+          </w:tcPr>
+          <w:p>
+            <w:pPr>
+              <w:pStyle w:val="TextCDB"/>
+              <w:cnfStyle w:val="000000000000" w:firstRow="0" w:lastRow="0" w:firstColumn="0" w:lastColumn="0" w:oddVBand="0" w:evenVBand="0" w:oddHBand="0" w:evenHBand="0" w:firstRowFirstColumn="0" w:firstRowLastColumn="0" w:lastRowFirstColumn="0" w:lastRowLastColumn="0"/>
+              <w:rPr>
+                <w:lang w:val="de-CH"/>
+              </w:rPr>
+            </w:pPr>
+            <w:r>
+              <w:rPr>
+                <w:lang w:val="de-CH"/>
+              </w:rPr>
+              <w:t>4</w:t>
+            </w:r>
+          </w:p>
+        </w:tc>
+        <w:tc>
+          <w:tcPr>
+            <w:tcW w:w="992" w:type="dxa"/>
+          </w:tcPr>
+          <w:p>
+            <w:pPr>
+              <w:pStyle w:val="TextCDB"/>
+              <w:cnfStyle w:val="000000000000" w:firstRow="0" w:lastRow="0" w:firstColumn="0" w:lastColumn="0" w:oddVBand="0" w:evenVBand="0" w:oddHBand="0" w:evenHBand="0" w:firstRowFirstColumn="0" w:firstRowLastColumn="0" w:lastRowFirstColumn="0" w:lastRowLastColumn="0"/>
+              <w:rPr>
+                <w:lang w:val="de-CH"/>
+              </w:rPr>
+            </w:pPr>
+            <w:r>
+              <w:rPr>
+                <w:lang w:val="de-CH"/>
+              </w:rPr>
+              <w:t>20</w:t>
+            </w:r>
+          </w:p>
+        </w:tc>
+        <w:tc>
+          <w:tcPr>
+            <w:tcW w:w="3119" w:type="dxa"/>
+          </w:tcPr>
+          <w:p>
+            <w:pPr>
+              <w:pStyle w:val="TextCDB"/>
+              <w:cnfStyle w:val="000000000000" w:firstRow="0" w:lastRow="0" w:firstColumn="0" w:lastColumn="0" w:oddVBand="0" w:evenVBand="0" w:oddHBand="0" w:evenHBand="0" w:firstRowFirstColumn="0" w:firstRowLastColumn="0" w:lastRowFirstColumn="0" w:lastRowLastColumn="0"/>
+              <w:rPr>
+                <w:lang w:val="de-CH"/>
+              </w:rPr>
+            </w:pPr>
+            <w:r>
+              <w:rPr>
+                <w:lang w:val="de-CH"/>
+              </w:rPr>
+              <w:t>Im Team besitzt nur Agash Kenntnisse über diese Tec</w:t>
+            </w:r>
+            <w:r>
+              <w:rPr>
+                <w:lang w:val="de-CH"/>
+              </w:rPr>
+              <w:t>h</w:t>
+            </w:r>
+            <w:r>
+              <w:rPr>
+                <w:lang w:val="de-CH"/>
+              </w:rPr>
+              <w:t>nol</w:t>
+            </w:r>
+            <w:r>
+              <w:rPr>
+                <w:lang w:val="de-CH"/>
+              </w:rPr>
+              <w:t>o</w:t>
+            </w:r>
+            <w:r>
+              <w:rPr>
+                <w:lang w:val="de-CH"/>
+              </w:rPr>
+              <w:t>gie. Die Umset</w:t>
+            </w:r>
+            <w:r>
+              <w:rPr>
+                <w:lang w:val="de-CH"/>
+              </w:rPr>
+              <w:t>z</w:t>
+            </w:r>
+            <w:r>
+              <w:rPr>
+                <w:lang w:val="de-CH"/>
+              </w:rPr>
+              <w:t xml:space="preserve">ung der Netzschnittstelle könnte Probleme darstellen. Die Entwicklung kann nicht im Visual Studio stattfinden. </w:t>
+            </w:r>
+          </w:p>
+        </w:tc>
+      </w:tr>
+      <w:tr>
+        <w:trPr>
+          <w:cnfStyle w:val="000000100000" w:firstRow="0" w:lastRow="0" w:firstColumn="0" w:lastColumn="0" w:oddVBand="0" w:evenVBand="0" w:oddHBand="1" w:evenHBand="0" w:firstRowFirstColumn="0" w:firstRowLastColumn="0" w:lastRowFirstColumn="0" w:lastRowLastColumn="0"/>
+          <w:trHeight w:val="396"/>
+        </w:trPr>
+        <w:tc>
+          <w:tcPr>
+            <w:cnfStyle w:val="001000000000" w:firstRow="0" w:lastRow="0" w:firstColumn="1" w:lastColumn="0" w:oddVBand="0" w:evenVBand="0" w:oddHBand="0" w:evenHBand="0" w:firstRowFirstColumn="0" w:firstRowLastColumn="0" w:lastRowFirstColumn="0" w:lastRowLastColumn="0"/>
+            <w:tcW w:w="2547" w:type="dxa"/>
+          </w:tcPr>
+          <w:p>
+            <w:pPr>
+              <w:pStyle w:val="TextCDB"/>
+              <w:rPr>
+                <w:lang w:val="de-CH"/>
+              </w:rPr>
+            </w:pPr>
+            <w:r>
+              <w:rPr>
+                <w:lang w:val="de-CH"/>
+              </w:rPr>
+              <w:t>Wirtschaftlichkeit</w:t>
+            </w:r>
+          </w:p>
+        </w:tc>
+        <w:tc>
+          <w:tcPr>
+            <w:tcW w:w="1134" w:type="dxa"/>
+          </w:tcPr>
+          <w:p>
+            <w:pPr>
+              <w:pStyle w:val="TextCDB"/>
+              <w:cnfStyle w:val="000000100000" w:firstRow="0" w:lastRow="0" w:firstColumn="0" w:lastColumn="0" w:oddVBand="0" w:evenVBand="0" w:oddHBand="1" w:evenHBand="0" w:firstRowFirstColumn="0" w:firstRowLastColumn="0" w:lastRowFirstColumn="0" w:lastRowLastColumn="0"/>
+              <w:rPr>
+                <w:lang w:val="de-CH"/>
+              </w:rPr>
+            </w:pPr>
+            <w:r>
+              <w:rPr>
+                <w:lang w:val="de-CH"/>
+              </w:rPr>
+              <w:t>2</w:t>
+            </w:r>
+          </w:p>
+        </w:tc>
+        <w:tc>
+          <w:tcPr>
+            <w:tcW w:w="992" w:type="dxa"/>
+          </w:tcPr>
+          <w:p>
+            <w:pPr>
+              <w:pStyle w:val="TextCDB"/>
+              <w:cnfStyle w:val="000000100000" w:firstRow="0" w:lastRow="0" w:firstColumn="0" w:lastColumn="0" w:oddVBand="0" w:evenVBand="0" w:oddHBand="1" w:evenHBand="0" w:firstRowFirstColumn="0" w:firstRowLastColumn="0" w:lastRowFirstColumn="0" w:lastRowLastColumn="0"/>
+              <w:rPr>
+                <w:lang w:val="de-CH"/>
+              </w:rPr>
+            </w:pPr>
+            <w:r>
+              <w:rPr>
+                <w:lang w:val="de-CH"/>
+              </w:rPr>
+              <w:t>5</w:t>
+            </w:r>
+          </w:p>
+        </w:tc>
+        <w:tc>
+          <w:tcPr>
+            <w:tcW w:w="992" w:type="dxa"/>
+          </w:tcPr>
+          <w:p>
+            <w:pPr>
+              <w:pStyle w:val="TextCDB"/>
+              <w:cnfStyle w:val="000000100000" w:firstRow="0" w:lastRow="0" w:firstColumn="0" w:lastColumn="0" w:oddVBand="0" w:evenVBand="0" w:oddHBand="1" w:evenHBand="0" w:firstRowFirstColumn="0" w:firstRowLastColumn="0" w:lastRowFirstColumn="0" w:lastRowLastColumn="0"/>
+              <w:rPr>
+                <w:lang w:val="de-CH"/>
+              </w:rPr>
+            </w:pPr>
+            <w:r>
+              <w:rPr>
+                <w:lang w:val="de-CH"/>
+              </w:rPr>
+              <w:t>10</w:t>
+            </w:r>
+          </w:p>
+        </w:tc>
+        <w:tc>
+          <w:tcPr>
+            <w:tcW w:w="3119" w:type="dxa"/>
+          </w:tcPr>
+          <w:p>
+            <w:pPr>
+              <w:pStyle w:val="TextCDB"/>
+              <w:cnfStyle w:val="000000100000" w:firstRow="0" w:lastRow="0" w:firstColumn="0" w:lastColumn="0" w:oddVBand="0" w:evenVBand="0" w:oddHBand="1" w:evenHBand="0" w:firstRowFirstColumn="0" w:firstRowLastColumn="0" w:lastRowFirstColumn="0" w:lastRowLastColumn="0"/>
+              <w:rPr>
+                <w:lang w:val="de-CH"/>
+              </w:rPr>
+            </w:pPr>
+            <w:r>
+              <w:rPr>
+                <w:lang w:val="de-CH"/>
+              </w:rPr>
+              <w:t xml:space="preserve">Auch wenn vergleichsweise wenig </w:t>
+            </w:r>
+            <w:r>
+              <w:rPr>
+                <w:lang w:val="de-CH"/>
+              </w:rPr>
+              <w:t>Aufwand</w:t>
+            </w:r>
+            <w:r>
+              <w:rPr>
+                <w:lang w:val="de-CH"/>
+              </w:rPr>
+              <w:t xml:space="preserve"> in die Pr</w:t>
+            </w:r>
+            <w:r>
+              <w:rPr>
+                <w:lang w:val="de-CH"/>
+              </w:rPr>
+              <w:t>o</w:t>
+            </w:r>
+            <w:r>
+              <w:rPr>
+                <w:lang w:val="de-CH"/>
+              </w:rPr>
+              <w:t>grammierung nötig ist, muss sich das Team zuerst eina</w:t>
+            </w:r>
+            <w:r>
+              <w:rPr>
+                <w:lang w:val="de-CH"/>
+              </w:rPr>
+              <w:t>r</w:t>
+            </w:r>
+            <w:r>
+              <w:rPr>
+                <w:lang w:val="de-CH"/>
+              </w:rPr>
+              <w:t xml:space="preserve">beiten. </w:t>
+            </w:r>
+          </w:p>
+        </w:tc>
+      </w:tr>
+      <w:tr>
+        <w:trPr>
+          <w:trHeight w:val="396"/>
+        </w:trPr>
+        <w:tc>
+          <w:tcPr>
+            <w:cnfStyle w:val="001000000000" w:firstRow="0" w:lastRow="0" w:firstColumn="1" w:lastColumn="0" w:oddVBand="0" w:evenVBand="0" w:oddHBand="0" w:evenHBand="0" w:firstRowFirstColumn="0" w:firstRowLastColumn="0" w:lastRowFirstColumn="0" w:lastRowLastColumn="0"/>
+            <w:tcW w:w="2547" w:type="dxa"/>
+          </w:tcPr>
+          <w:p>
+            <w:pPr>
+              <w:pStyle w:val="TextCDB"/>
+              <w:rPr>
+                <w:lang w:val="de-CH"/>
+              </w:rPr>
+            </w:pPr>
+            <w:r>
+              <w:rPr>
+                <w:lang w:val="de-CH"/>
+              </w:rPr>
+              <w:t>Plattformunabhängi</w:t>
+            </w:r>
+            <w:r>
+              <w:rPr>
+                <w:lang w:val="de-CH"/>
+              </w:rPr>
+              <w:t>g</w:t>
+            </w:r>
+            <w:r>
+              <w:rPr>
+                <w:lang w:val="de-CH"/>
+              </w:rPr>
+              <w:t>keit</w:t>
+            </w:r>
+          </w:p>
+        </w:tc>
+        <w:tc>
+          <w:tcPr>
+            <w:tcW w:w="1134" w:type="dxa"/>
+          </w:tcPr>
+          <w:p>
+            <w:pPr>
+              <w:pStyle w:val="TextCDB"/>
+              <w:cnfStyle w:val="000000000000" w:firstRow="0" w:lastRow="0" w:firstColumn="0" w:lastColumn="0" w:oddVBand="0" w:evenVBand="0" w:oddHBand="0" w:evenHBand="0" w:firstRowFirstColumn="0" w:firstRowLastColumn="0" w:lastRowFirstColumn="0" w:lastRowLastColumn="0"/>
+              <w:rPr>
+                <w:lang w:val="de-CH"/>
+              </w:rPr>
+            </w:pPr>
+            <w:r>
+              <w:rPr>
+                <w:lang w:val="de-CH"/>
+              </w:rPr>
+              <w:t>1</w:t>
+            </w:r>
+          </w:p>
+        </w:tc>
+        <w:tc>
+          <w:tcPr>
+            <w:tcW w:w="992" w:type="dxa"/>
+          </w:tcPr>
+          <w:p>
+            <w:pPr>
+              <w:pStyle w:val="TextCDB"/>
+              <w:cnfStyle w:val="000000000000" w:firstRow="0" w:lastRow="0" w:firstColumn="0" w:lastColumn="0" w:oddVBand="0" w:evenVBand="0" w:oddHBand="0" w:evenHBand="0" w:firstRowFirstColumn="0" w:firstRowLastColumn="0" w:lastRowFirstColumn="0" w:lastRowLastColumn="0"/>
+              <w:rPr>
+                <w:lang w:val="de-CH"/>
+              </w:rPr>
+            </w:pPr>
+            <w:r>
+              <w:rPr>
+                <w:lang w:val="de-CH"/>
+              </w:rPr>
+              <w:t>10</w:t>
+            </w:r>
+          </w:p>
+        </w:tc>
+        <w:tc>
+          <w:tcPr>
+            <w:tcW w:w="992" w:type="dxa"/>
+          </w:tcPr>
+          <w:p>
+            <w:pPr>
+              <w:pStyle w:val="TextCDB"/>
+              <w:cnfStyle w:val="000000000000" w:firstRow="0" w:lastRow="0" w:firstColumn="0" w:lastColumn="0" w:oddVBand="0" w:evenVBand="0" w:oddHBand="0" w:evenHBand="0" w:firstRowFirstColumn="0" w:firstRowLastColumn="0" w:lastRowFirstColumn="0" w:lastRowLastColumn="0"/>
+              <w:rPr>
+                <w:lang w:val="de-CH"/>
+              </w:rPr>
+            </w:pPr>
+            <w:r>
+              <w:rPr>
+                <w:lang w:val="de-CH"/>
+              </w:rPr>
+              <w:t>10</w:t>
+            </w:r>
+          </w:p>
+        </w:tc>
+        <w:tc>
+          <w:tcPr>
+            <w:tcW w:w="3119" w:type="dxa"/>
+          </w:tcPr>
+          <w:p>
+            <w:pPr>
+              <w:pStyle w:val="TextCDB"/>
+              <w:cnfStyle w:val="000000000000" w:firstRow="0" w:lastRow="0" w:firstColumn="0" w:lastColumn="0" w:oddVBand="0" w:evenVBand="0" w:oddHBand="0" w:evenHBand="0" w:firstRowFirstColumn="0" w:firstRowLastColumn="0" w:lastRowFirstColumn="0" w:lastRowLastColumn="0"/>
+              <w:rPr>
+                <w:lang w:val="de-CH"/>
+              </w:rPr>
+            </w:pPr>
+            <w:r>
+              <w:rPr>
+                <w:lang w:val="de-CH"/>
+              </w:rPr>
+              <w:t>Python ist Plattformunabhä</w:t>
+            </w:r>
+            <w:r>
+              <w:rPr>
+                <w:lang w:val="de-CH"/>
+              </w:rPr>
+              <w:t>n</w:t>
+            </w:r>
+            <w:r>
+              <w:rPr>
+                <w:lang w:val="de-CH"/>
+              </w:rPr>
+              <w:t xml:space="preserve">gig. </w:t>
+            </w:r>
+          </w:p>
+        </w:tc>
+      </w:tr>
+      <w:tr>
+        <w:trPr>
+          <w:cnfStyle w:val="000000100000" w:firstRow="0" w:lastRow="0" w:firstColumn="0" w:lastColumn="0" w:oddVBand="0" w:evenVBand="0" w:oddHBand="1" w:evenHBand="0" w:firstRowFirstColumn="0" w:firstRowLastColumn="0" w:lastRowFirstColumn="0" w:lastRowLastColumn="0"/>
+          <w:trHeight w:val="396"/>
+        </w:trPr>
+        <w:tc>
+          <w:tcPr>
+            <w:cnfStyle w:val="001000000000" w:firstRow="0" w:lastRow="0" w:firstColumn="1" w:lastColumn="0" w:oddVBand="0" w:evenVBand="0" w:oddHBand="0" w:evenHBand="0" w:firstRowFirstColumn="0" w:firstRowLastColumn="0" w:lastRowFirstColumn="0" w:lastRowLastColumn="0"/>
+            <w:tcW w:w="2547" w:type="dxa"/>
+          </w:tcPr>
+          <w:p>
+            <w:pPr>
+              <w:pStyle w:val="TextCDB"/>
+              <w:rPr>
+                <w:b/>
+                <w:lang w:val="de-CH"/>
+              </w:rPr>
+            </w:pPr>
+            <w:r>
+              <w:rPr>
+                <w:b/>
+                <w:lang w:val="de-CH"/>
+              </w:rPr>
+              <w:t>Gesamtbeurteilung</w:t>
+            </w:r>
+          </w:p>
+        </w:tc>
+        <w:tc>
+          <w:tcPr>
+            <w:tcW w:w="1134" w:type="dxa"/>
+          </w:tcPr>
+          <w:p>
+            <w:pPr>
+              <w:pStyle w:val="TextCDB"/>
+              <w:cnfStyle w:val="000000100000" w:firstRow="0" w:lastRow="0" w:firstColumn="0" w:lastColumn="0" w:oddVBand="0" w:evenVBand="0" w:oddHBand="1" w:evenHBand="0" w:firstRowFirstColumn="0" w:firstRowLastColumn="0" w:lastRowFirstColumn="0" w:lastRowLastColumn="0"/>
+              <w:rPr>
+                <w:lang w:val="de-CH"/>
+              </w:rPr>
+            </w:pPr>
+          </w:p>
+        </w:tc>
+        <w:tc>
+          <w:tcPr>
+            <w:tcW w:w="992" w:type="dxa"/>
+          </w:tcPr>
+          <w:p>
+            <w:pPr>
+              <w:pStyle w:val="TextCDB"/>
+              <w:cnfStyle w:val="000000100000" w:firstRow="0" w:lastRow="0" w:firstColumn="0" w:lastColumn="0" w:oddVBand="0" w:evenVBand="0" w:oddHBand="1" w:evenHBand="0" w:firstRowFirstColumn="0" w:firstRowLastColumn="0" w:lastRowFirstColumn="0" w:lastRowLastColumn="0"/>
+              <w:rPr>
+                <w:lang w:val="de-CH"/>
+              </w:rPr>
+            </w:pPr>
+          </w:p>
+        </w:tc>
+        <w:tc>
+          <w:tcPr>
+            <w:tcW w:w="992" w:type="dxa"/>
+          </w:tcPr>
+          <w:p>
+            <w:pPr>
+              <w:pStyle w:val="TextCDB"/>
+              <w:cnfStyle w:val="000000100000" w:firstRow="0" w:lastRow="0" w:firstColumn="0" w:lastColumn="0" w:oddVBand="0" w:evenVBand="0" w:oddHBand="1" w:evenHBand="0" w:firstRowFirstColumn="0" w:firstRowLastColumn="0" w:lastRowFirstColumn="0" w:lastRowLastColumn="0"/>
+              <w:rPr>
+                <w:lang w:val="de-CH"/>
+              </w:rPr>
+            </w:pPr>
+            <w:r>
+              <w:rPr>
+                <w:lang w:val="de-CH"/>
+              </w:rPr>
+              <w:t>90</w:t>
+            </w:r>
           </w:p>
         </w:tc>
         <w:tc>
@@ -5990,47 +6801,83 @@
           <w:numId w:val="11"/>
         </w:numPr>
       </w:pPr>
-      <w:bookmarkStart w:id="18" w:name="_Toc350764398"/>
-      <w:bookmarkStart w:id="19" w:name="_Toc379886976"/>
+      <w:bookmarkStart w:id="17" w:name="_Toc350764398"/>
+      <w:bookmarkStart w:id="18" w:name="_Toc379886976"/>
       <w:r>
         <w:t>Lösungsbeschreibung</w:t>
       </w:r>
+      <w:bookmarkEnd w:id="17"/>
       <w:bookmarkEnd w:id="18"/>
-      <w:bookmarkEnd w:id="19"/>
     </w:p>
     <w:p>
       <w:pPr>
         <w:pStyle w:val="TextCDB"/>
         <w:rPr>
-          <w:lang w:val="de-CH"/>
-        </w:rPr>
-      </w:pPr>
-      <w:r>
-        <w:rPr>
-          <w:lang w:val="de-CH"/>
-        </w:rPr>
-        <w:t xml:space="preserve">Detailliertere Beschreibung der </w:t>
-      </w:r>
-      <w:r>
-        <w:rPr>
-          <w:lang w:val="de-CH"/>
-        </w:rPr>
-        <w:t>ausgewählten</w:t>
-      </w:r>
-      <w:r>
-        <w:rPr>
-          <w:lang w:val="de-CH"/>
-        </w:rPr>
-        <w:t xml:space="preserve"> Variante</w:t>
+          <w:lang w:val="de-CH" w:eastAsia="de-CH"/>
+        </w:rPr>
+      </w:pPr>
+      <w:r>
+        <w:rPr>
+          <w:lang w:val="de-CH" w:eastAsia="de-CH"/>
+        </w:rPr>
+        <w:t>Wir haben uns für die Variante mit .NET und C# entschieden. Die Realisierung ist ve</w:t>
+      </w:r>
+      <w:r>
+        <w:rPr>
+          <w:lang w:val="de-CH" w:eastAsia="de-CH"/>
+        </w:rPr>
+        <w:t>r</w:t>
+      </w:r>
+      <w:r>
+        <w:rPr>
+          <w:lang w:val="de-CH" w:eastAsia="de-CH"/>
+        </w:rPr>
+        <w:t xml:space="preserve">gleichsweise </w:t>
+      </w:r>
+      <w:r>
+        <w:rPr>
+          <w:lang w:val="de-CH" w:eastAsia="de-CH"/>
+        </w:rPr>
+        <w:t>e</w:t>
+      </w:r>
+      <w:r>
+        <w:rPr>
+          <w:lang w:val="de-CH" w:eastAsia="de-CH"/>
+        </w:rPr>
+        <w:t xml:space="preserve">infach und das Team hat bereits Erfahrungen mit der Entwicklung mit C#. Die Netzschnittstelle ist </w:t>
+      </w:r>
+      <w:r>
+        <w:rPr>
+          <w:lang w:val="de-CH" w:eastAsia="de-CH"/>
+        </w:rPr>
+        <w:t>einfach zu implementieren.</w:t>
       </w:r>
     </w:p>
     <w:p>
       <w:pPr>
         <w:pStyle w:val="TextCDB"/>
         <w:rPr>
-          <w:lang w:val="de-CH"/>
-        </w:rPr>
-      </w:pPr>
+          <w:lang w:val="de-CH" w:eastAsia="de-CH"/>
+        </w:rPr>
+      </w:pPr>
+      <w:r>
+        <w:rPr>
+          <w:lang w:val="de-CH" w:eastAsia="de-CH"/>
+        </w:rPr>
+        <w:t>Die anderen Varianten wären im Prinzip auch völlig möglich gewesen, jedoch fällt ein höh</w:t>
+      </w:r>
+      <w:r>
+        <w:rPr>
+          <w:lang w:val="de-CH" w:eastAsia="de-CH"/>
+        </w:rPr>
+        <w:t>e</w:t>
+      </w:r>
+      <w:r>
+        <w:rPr>
+          <w:lang w:val="de-CH" w:eastAsia="de-CH"/>
+        </w:rPr>
+        <w:t xml:space="preserve">rer Entwicklungsaufwand an. </w:t>
+      </w:r>
     </w:p>
     <w:p>
       <w:pPr>
@@ -6040,11 +6887,12 @@
           <w:numId w:val="11"/>
         </w:numPr>
       </w:pPr>
-      <w:bookmarkStart w:id="20" w:name="_Toc379886977"/>
-      <w:r>
+      <w:bookmarkStart w:id="19" w:name="_Toc379886977"/>
+      <w:r>
+        <w:lastRenderedPageBreak/>
         <w:t>Schutzbedarfsanalyse</w:t>
       </w:r>
-      <w:bookmarkEnd w:id="20"/>
+      <w:bookmarkEnd w:id="19"/>
     </w:p>
     <w:p>
       <w:pPr>
@@ -6057,16 +6905,8 @@
         <w:rPr>
           <w:lang w:val="de-CH"/>
         </w:rPr>
-        <w:t>Behandlung des zu fordernden Schutzbedarfs und der Erfüllung durch die Lösungsvariante</w:t>
-      </w:r>
-    </w:p>
-    <w:p>
-      <w:pPr>
-        <w:pStyle w:val="TextCDB"/>
-        <w:rPr>
-          <w:lang w:val="de-CH"/>
-        </w:rPr>
-      </w:pPr>
+        <w:t xml:space="preserve">Die an den Server gesendeten Daten sollen nicht an Drittpersonen weitergeleitet werden. Die Daten werden verschlüsselt auf dem Server und Client abgelegt. </w:t>
+      </w:r>
     </w:p>
     <w:p>
       <w:pPr>
@@ -6076,91 +6916,76 @@
           <w:numId w:val="11"/>
         </w:numPr>
       </w:pPr>
-      <w:bookmarkStart w:id="21" w:name="_Toc350764399"/>
-      <w:bookmarkStart w:id="22" w:name="_Toc379886978"/>
+      <w:bookmarkStart w:id="20" w:name="_Toc350764399"/>
+      <w:bookmarkStart w:id="21" w:name="_Toc379886978"/>
       <w:r>
         <w:t>Empfehlung</w:t>
       </w:r>
+      <w:bookmarkEnd w:id="20"/>
       <w:bookmarkEnd w:id="21"/>
+    </w:p>
+    <w:p>
+      <w:pPr>
+        <w:pStyle w:val="TextCDB"/>
+        <w:rPr>
+          <w:lang w:val="de-CH"/>
+        </w:rPr>
+      </w:pPr>
+      <w:r>
+        <w:rPr>
+          <w:lang w:val="de-CH"/>
+        </w:rPr>
+        <w:t>Unsere Empfehlung ist die Variante 1, die mittels C# und .NET realisiert wird. Weiteres Vo</w:t>
+      </w:r>
+      <w:r>
+        <w:rPr>
+          <w:lang w:val="de-CH"/>
+        </w:rPr>
+        <w:t>r</w:t>
+      </w:r>
+      <w:r>
+        <w:rPr>
+          <w:lang w:val="de-CH"/>
+        </w:rPr>
+        <w:t>gehen ist in der Projektplanung zu erkennen.</w:t>
+      </w:r>
+    </w:p>
+    <w:p>
+      <w:pPr>
+        <w:pStyle w:val="TextCDB"/>
+        <w:rPr>
+          <w:lang w:val="fr-CH"/>
+        </w:rPr>
+      </w:pPr>
+      <w:hyperlink r:id="rId9" w:history="1">
+        <w:r>
+          <w:rPr>
+            <w:rStyle w:val="Hyperlink"/>
+            <w:lang w:val="fr-CH"/>
+          </w:rPr>
+          <w:t>https://github.com/inf6k/keylogger/tree/master/doc/HE5-gibb_04_projektplan.docx</w:t>
+        </w:r>
+      </w:hyperlink>
+      <w:r>
+        <w:rPr>
+          <w:lang w:val="fr-CH"/>
+        </w:rPr>
+        <w:br/>
+      </w:r>
+      <w:r>
+        <w:rPr>
+          <w:lang w:val="fr-CH"/>
+        </w:rPr>
+        <w:t>Version 0.1</w:t>
+      </w:r>
+      <w:bookmarkStart w:id="22" w:name="_GoBack"/>
       <w:bookmarkEnd w:id="22"/>
     </w:p>
-    <w:p>
-      <w:pPr>
-        <w:pStyle w:val="TextCDB"/>
-        <w:rPr>
-          <w:lang w:val="de-CH"/>
-        </w:rPr>
-      </w:pPr>
-      <w:r>
-        <w:rPr>
-          <w:lang w:val="de-CH"/>
-        </w:rPr>
-        <w:t>Weiterverfolgung der ausgewählten Variante</w:t>
-      </w:r>
-      <w:r>
-        <w:rPr>
-          <w:lang w:val="de-CH"/>
-        </w:rPr>
-        <w:t xml:space="preserve">, </w:t>
-      </w:r>
-      <w:proofErr w:type="gramStart"/>
-      <w:r>
-        <w:rPr>
-          <w:lang w:val="de-CH"/>
-        </w:rPr>
-        <w:t>besondere</w:t>
-      </w:r>
-      <w:proofErr w:type="gramEnd"/>
-      <w:r>
-        <w:rPr>
-          <w:lang w:val="de-CH"/>
-        </w:rPr>
-        <w:t xml:space="preserve"> zu ergreifende Massnahmen</w:t>
-      </w:r>
-    </w:p>
-    <w:p>
-      <w:pPr>
-        <w:pStyle w:val="TextCDB"/>
-        <w:rPr>
-          <w:lang w:val="de-CH"/>
-        </w:rPr>
-      </w:pPr>
-      <w:r>
-        <w:rPr>
-          <w:lang w:val="de-CH"/>
-        </w:rPr>
-        <w:t>Abgeleitet:</w:t>
-      </w:r>
-      <w:r>
-        <w:rPr>
-          <w:lang w:val="de-CH"/>
-        </w:rPr>
-        <w:t xml:space="preserve"> Projektplanung</w:t>
-      </w:r>
-      <w:r>
-        <w:rPr>
-          <w:lang w:val="de-CH"/>
-        </w:rPr>
-        <w:t xml:space="preserve"> (</w:t>
-      </w:r>
-      <w:r>
-        <w:rPr>
-          <w:lang w:val="de-CH"/>
-        </w:rPr>
-        <w:t>Verweis auf Dokument Projektplanung</w:t>
-      </w:r>
-      <w:r>
-        <w:rPr>
-          <w:lang w:val="de-CH"/>
-        </w:rPr>
-        <w:t>).</w:t>
-      </w:r>
-    </w:p>
     <w:sectPr>
-      <w:headerReference w:type="default" r:id="rId9"/>
-      <w:footerReference w:type="default" r:id="rId10"/>
-      <w:headerReference w:type="first" r:id="rId11"/>
-      <w:footerReference w:type="first" r:id="rId12"/>
+      <w:headerReference w:type="default" r:id="rId10"/>
+      <w:footerReference w:type="default" r:id="rId11"/>
+      <w:headerReference w:type="first" r:id="rId12"/>
+      <w:footerReference w:type="first" r:id="rId13"/>
       <w:pgSz w:w="11906" w:h="16838" w:code="9"/>
       <w:pgMar w:top="1240" w:right="1134" w:bottom="993" w:left="1701" w:header="709" w:footer="669" w:gutter="0"/>
       <w:cols w:space="708"/>
@@ -6372,7 +7197,7 @@
               <w:sz w:val="20"/>
               <w:szCs w:val="20"/>
             </w:rPr>
-            <w:t>5</w:t>
+            <w:t>7</w:t>
           </w:r>
           <w:r>
             <w:rPr>
@@ -6388,15 +7213,29 @@
             </w:rPr>
             <w:t xml:space="preserve"> von </w:t>
           </w:r>
-          <w:fldSimple w:instr=" NUMPAGES   \* MERGEFORMAT ">
-            <w:r>
-              <w:rPr>
-                <w:sz w:val="20"/>
-                <w:szCs w:val="20"/>
-              </w:rPr>
-              <w:t>5</w:t>
-            </w:r>
-          </w:fldSimple>
+          <w:r>
+            <w:fldChar w:fldCharType="begin"/>
+          </w:r>
+          <w:r>
+            <w:instrText xml:space="preserve"> NUMPAGES   \* MERGEFORMAT </w:instrText>
+          </w:r>
+          <w:r>
+            <w:fldChar w:fldCharType="separate"/>
+          </w:r>
+          <w:r>
+            <w:rPr>
+              <w:sz w:val="20"/>
+              <w:szCs w:val="20"/>
+            </w:rPr>
+            <w:t>7</w:t>
+          </w:r>
+          <w:r>
+            <w:rPr>
+              <w:sz w:val="20"/>
+              <w:szCs w:val="20"/>
+            </w:rPr>
+            <w:fldChar w:fldCharType="end"/>
+          </w:r>
           <w:r>
             <w:rPr>
               <w:sz w:val="20"/>
@@ -6713,7 +7552,6 @@
         <w:szCs w:val="22"/>
       </w:rPr>
     </w:pPr>
-    <w:proofErr w:type="spellStart"/>
     <w:r>
       <w:rPr>
         <w:sz w:val="22"/>
@@ -6721,7 +7559,6 @@
       </w:rPr>
       <w:t>hhh</w:t>
     </w:r>
-    <w:proofErr w:type="spellEnd"/>
     <w:r>
       <w:rPr>
         <w:sz w:val="22"/>
@@ -6729,7 +7566,6 @@
       </w:rPr>
       <w:ptab w:relativeTo="margin" w:alignment="center" w:leader="none"/>
     </w:r>
-    <w:proofErr w:type="spellStart"/>
     <w:r>
       <w:rPr>
         <w:sz w:val="22"/>
@@ -6737,7 +7573,6 @@
       </w:rPr>
       <w:t>hhh</w:t>
     </w:r>
-    <w:proofErr w:type="spellEnd"/>
     <w:r>
       <w:rPr>
         <w:sz w:val="22"/>
@@ -6745,7 +7580,6 @@
       </w:rPr>
       <w:ptab w:relativeTo="margin" w:alignment="right" w:leader="none"/>
     </w:r>
-    <w:proofErr w:type="spellStart"/>
     <w:r>
       <w:rPr>
         <w:sz w:val="22"/>
@@ -6753,7 +7587,6 @@
       </w:rPr>
       <w:t>hhh</w:t>
     </w:r>
-    <w:proofErr w:type="spellEnd"/>
   </w:p>
 </w:hdr>
 </file>
@@ -10896,6 +11729,71 @@
       <w:sz w:val="18"/>
     </w:rPr>
   </w:style>
+  <w:style w:type="character" w:styleId="Kommentarzeichen">
+    <w:name w:val="annotation reference"/>
+    <w:basedOn w:val="Absatz-Standardschriftart"/>
+    <w:uiPriority w:val="99"/>
+    <w:semiHidden/>
+    <w:unhideWhenUsed/>
+    <w:rsid w:val="00CC3922"/>
+    <w:rPr>
+      <w:sz w:val="16"/>
+      <w:szCs w:val="16"/>
+    </w:rPr>
+  </w:style>
+  <w:style w:type="paragraph" w:styleId="Kommentartext">
+    <w:name w:val="annotation text"/>
+    <w:basedOn w:val="Standard"/>
+    <w:link w:val="KommentartextZchn"/>
+    <w:uiPriority w:val="99"/>
+    <w:semiHidden/>
+    <w:unhideWhenUsed/>
+    <w:rsid w:val="00CC3922"/>
+    <w:pPr>
+      <w:spacing w:line="240" w:lineRule="auto"/>
+    </w:pPr>
+    <w:rPr>
+      <w:sz w:val="20"/>
+    </w:rPr>
+  </w:style>
+  <w:style w:type="character" w:customStyle="1" w:styleId="KommentartextZchn">
+    <w:name w:val="Kommentartext Zchn"/>
+    <w:basedOn w:val="Absatz-Standardschriftart"/>
+    <w:link w:val="Kommentartext"/>
+    <w:uiPriority w:val="99"/>
+    <w:semiHidden/>
+    <w:rsid w:val="00CC3922"/>
+    <w:rPr>
+      <w:rFonts w:ascii="Arial" w:hAnsi="Arial"/>
+    </w:rPr>
+  </w:style>
+  <w:style w:type="paragraph" w:styleId="Kommentarthema">
+    <w:name w:val="annotation subject"/>
+    <w:basedOn w:val="Kommentartext"/>
+    <w:next w:val="Kommentartext"/>
+    <w:link w:val="KommentarthemaZchn"/>
+    <w:uiPriority w:val="99"/>
+    <w:semiHidden/>
+    <w:unhideWhenUsed/>
+    <w:rsid w:val="00CC3922"/>
+    <w:rPr>
+      <w:b/>
+      <w:bCs/>
+    </w:rPr>
+  </w:style>
+  <w:style w:type="character" w:customStyle="1" w:styleId="KommentarthemaZchn">
+    <w:name w:val="Kommentarthema Zchn"/>
+    <w:basedOn w:val="KommentartextZchn"/>
+    <w:link w:val="Kommentarthema"/>
+    <w:uiPriority w:val="99"/>
+    <w:semiHidden/>
+    <w:rsid w:val="00CC3922"/>
+    <w:rPr>
+      <w:rFonts w:ascii="Arial" w:hAnsi="Arial"/>
+      <w:b/>
+      <w:bCs/>
+    </w:rPr>
+  </w:style>
 </w:styles>
 </file>
 
@@ -12691,6 +13589,71 @@
     <w:rPr>
       <w:rFonts w:ascii="Arial" w:hAnsi="Arial"/>
       <w:sz w:val="18"/>
+    </w:rPr>
+  </w:style>
+  <w:style w:type="character" w:styleId="Kommentarzeichen">
+    <w:name w:val="annotation reference"/>
+    <w:basedOn w:val="Absatz-Standardschriftart"/>
+    <w:uiPriority w:val="99"/>
+    <w:semiHidden/>
+    <w:unhideWhenUsed/>
+    <w:rsid w:val="00CC3922"/>
+    <w:rPr>
+      <w:sz w:val="16"/>
+      <w:szCs w:val="16"/>
+    </w:rPr>
+  </w:style>
+  <w:style w:type="paragraph" w:styleId="Kommentartext">
+    <w:name w:val="annotation text"/>
+    <w:basedOn w:val="Standard"/>
+    <w:link w:val="KommentartextZchn"/>
+    <w:uiPriority w:val="99"/>
+    <w:semiHidden/>
+    <w:unhideWhenUsed/>
+    <w:rsid w:val="00CC3922"/>
+    <w:pPr>
+      <w:spacing w:line="240" w:lineRule="auto"/>
+    </w:pPr>
+    <w:rPr>
+      <w:sz w:val="20"/>
+    </w:rPr>
+  </w:style>
+  <w:style w:type="character" w:customStyle="1" w:styleId="KommentartextZchn">
+    <w:name w:val="Kommentartext Zchn"/>
+    <w:basedOn w:val="Absatz-Standardschriftart"/>
+    <w:link w:val="Kommentartext"/>
+    <w:uiPriority w:val="99"/>
+    <w:semiHidden/>
+    <w:rsid w:val="00CC3922"/>
+    <w:rPr>
+      <w:rFonts w:ascii="Arial" w:hAnsi="Arial"/>
+    </w:rPr>
+  </w:style>
+  <w:style w:type="paragraph" w:styleId="Kommentarthema">
+    <w:name w:val="annotation subject"/>
+    <w:basedOn w:val="Kommentartext"/>
+    <w:next w:val="Kommentartext"/>
+    <w:link w:val="KommentarthemaZchn"/>
+    <w:uiPriority w:val="99"/>
+    <w:semiHidden/>
+    <w:unhideWhenUsed/>
+    <w:rsid w:val="00CC3922"/>
+    <w:rPr>
+      <w:b/>
+      <w:bCs/>
+    </w:rPr>
+  </w:style>
+  <w:style w:type="character" w:customStyle="1" w:styleId="KommentarthemaZchn">
+    <w:name w:val="Kommentarthema Zchn"/>
+    <w:basedOn w:val="KommentartextZchn"/>
+    <w:link w:val="Kommentarthema"/>
+    <w:uiPriority w:val="99"/>
+    <w:semiHidden/>
+    <w:rsid w:val="00CC3922"/>
+    <w:rPr>
+      <w:rFonts w:ascii="Arial" w:hAnsi="Arial"/>
+      <w:b/>
+      <w:bCs/>
     </w:rPr>
   </w:style>
 </w:styles>
@@ -12984,7 +13947,7 @@
 </file>
 
 <file path=customXml/itemProps1.xml><?xml version="1.0" encoding="utf-8"?>
-<ds:datastoreItem xmlns:ds="http://schemas.openxmlformats.org/officeDocument/2006/customXml" ds:itemID="{25985093-ED88-4C2E-B1CE-2E889D4644E9}">
+<ds:datastoreItem xmlns:ds="http://schemas.openxmlformats.org/officeDocument/2006/customXml" ds:itemID="{07BC6538-DCAD-4B29-9DC6-E8396BE600A6}">
   <ds:schemaRefs>
     <ds:schemaRef ds:uri="http://schemas.openxmlformats.org/officeDocument/2006/bibliography"/>
   </ds:schemaRefs>

</xml_diff>